<commit_message>
added Authors' contributions section
</commit_message>
<xml_diff>
--- a/BMC_Genome_Biology_submission/manuscript/manuscript.docx
+++ b/BMC_Genome_Biology_submission/manuscript/manuscript.docx
@@ -84,10 +84,7 @@
         <w:t>*</w:t>
       </w:r>
       <w:r>
-        <w:t xml:space="preserve"> To whom correspondence should be addressed: Virginia C</w:t>
-      </w:r>
-      <w:r>
-        <w:t xml:space="preserve">ommonwealth University, Richmond, VA, 23298, 804-827-2055, </w:t>
+        <w:t xml:space="preserve"> To whom correspondence should be addressed: Virginia Commonwealth University, Richmond, VA, 23298, 804-827-2055, </w:t>
       </w:r>
       <w:hyperlink r:id="rId9">
         <w:r>
@@ -196,10 +193,7 @@
       </w:pPr>
       <w:r>
         <w:lastRenderedPageBreak/>
-        <w:t>A</w:t>
-      </w:r>
-      <w:r>
-        <w:t>bstract</w:t>
+        <w:t>Abstract</w:t>
       </w:r>
       <w:bookmarkEnd w:id="0"/>
     </w:p>
@@ -209,16 +203,7 @@
         <w:spacing w:line="480" w:lineRule="auto"/>
       </w:pPr>
       <w:r>
-        <w:t>The low resolution of high-throughput chromosome conformation capture data limits the precise mappin</w:t>
-      </w:r>
-      <w:r>
-        <w:t>g of boundaries of topologically associating domains and chromatin loops. We developed preciseTAD, an optimized random forest model trained on high-resolution genome annotation data (e.g., CTCF ChIP-seq) to predicts the location of domain boundaries at bas</w:t>
-      </w:r>
-      <w:r>
-        <w:t xml:space="preserve">e-level resolution. Distance between boundaries and annotations, random under-sampling, and transcription factor binding sites resulted in best model performance. preciseTAD boundaries were more enriched for CTCF, RAD21, SMC3, and ZNF143, conserved across </w:t>
-      </w:r>
-      <w:r>
-        <w:t xml:space="preserve">cell lines. Using genome annotations, the pre-trained models can detect boundaries in cells without Hi-C data. preciseTAD is available at </w:t>
+        <w:t xml:space="preserve">The low resolution of high-throughput chromosome conformation capture data limits the precise mapping of boundaries of topologically associating domains and chromatin loops. We developed preciseTAD, an optimized random forest model trained on high-resolution genome annotation data (e.g., CTCF ChIP-seq) to predicts the location of domain boundaries at base-level resolution. Distance between boundaries and annotations, random under-sampling, and transcription factor binding sites resulted in best model performance. preciseTAD boundaries were more enriched for CTCF, RAD21, SMC3, and ZNF143, conserved across cell lines. Using genome annotations, the pre-trained models can detect boundaries in cells without Hi-C data. preciseTAD is available at </w:t>
       </w:r>
       <w:hyperlink r:id="rId10">
         <w:r>
@@ -269,16 +254,7 @@
         <w:spacing w:line="480" w:lineRule="auto"/>
       </w:pPr>
       <w:r>
-        <w:t xml:space="preserve">The advent of chromosome conformation capture (3C) sequencing technologies, and its successor Hi-C, have revealed a hierarchy of the 3-dimensional (3D) </w:t>
-      </w:r>
-      <w:r>
-        <w:t>structure of the human genome such as chromatin loops [1], Topologically Associating Domains (TADs) [2,3], and A/B compartments [4]. At the kilobase scale, chromatin loops connect gene promoters with distal enhancers, thereby regulating gene expression [5,</w:t>
-      </w:r>
-      <w:r>
-        <w:t>6]. At the megabase scale, TADs represent regions on the linear genome, that are highly self-interacting.  Disruption of boundaries demarcating TADs and loops promotes cancer [7,8] and other disorders [9–11]. Identifying the precise location of TAD and chr</w:t>
-      </w:r>
-      <w:r>
-        <w:t>omatin loop boundaries remains a top priority in our goal to fully understand the functionality of the human genome.</w:t>
+        <w:t>The advent of chromosome conformation capture (3C) sequencing technologies, and its successor Hi-C, have revealed a hierarchy of the 3-dimensional (3D) structure of the human genome such as chromatin loops [1], Topologically Associating Domains (TADs) [2,3], and A/B compartments [4]. At the kilobase scale, chromatin loops connect gene promoters with distal enhancers, thereby regulating gene expression [5,6]. At the megabase scale, TADs represent regions on the linear genome, that are highly self-interacting.  Disruption of boundaries demarcating TADs and loops promotes cancer [7,8] and other disorders [9–11]. Identifying the precise location of TAD and chromatin loop boundaries remains a top priority in our goal to fully understand the functionality of the human genome.</w:t>
       </w:r>
     </w:p>
     <w:p>
@@ -288,10 +264,7 @@
       </w:pPr>
       <w:r>
         <w:lastRenderedPageBreak/>
-        <w:t>Several methods have been proposed to identify genomic coordinates of TADs (reviewed in [12,13]), and chromatin loops [1,14–16]. However, a</w:t>
-      </w:r>
-      <w:r>
-        <w:t xml:space="preserve"> key limitation of them is that they depend on Hi-C data </w:t>
+        <w:t xml:space="preserve">Several methods have been proposed to identify genomic coordinates of TADs (reviewed in [12,13]), and chromatin loops [1,14–16]. However, a key limitation of them is that they depend on Hi-C data </w:t>
       </w:r>
       <w:r>
         <w:rPr>
@@ -300,16 +273,7 @@
         <w:t>resolution</w:t>
       </w:r>
       <w:r>
-        <w:t>. Resolution refers to the size of genomic regions (bins) used to segment the linear genome [17]. Lower resolutions contribute to larger bin sizes, which leads to increased uncertainty in t</w:t>
-      </w:r>
-      <w:r>
-        <w:t>he location of boundaries. Due to high sequencing costs, most available Hi-C datasets have relatively low resolution, ranging from 25 kb to 100 kb. While these low-resolution Hi-C datasets can be used to probe higher-order genomic patterns such as A/B comp</w:t>
-      </w:r>
-      <w:r>
-        <w:t>artments, more refined resolutions are necessary to accurately define TAD and loop boundaries [18]. Because increasing the resolution of Hi-C data requires a quadratic increase in the total sequencing depth [19], obtaining high resolution remains difficult</w:t>
-      </w:r>
-      <w:r>
-        <w:t>.</w:t>
+        <w:t>. Resolution refers to the size of genomic regions (bins) used to segment the linear genome [17]. Lower resolutions contribute to larger bin sizes, which leads to increased uncertainty in the location of boundaries. Due to high sequencing costs, most available Hi-C datasets have relatively low resolution, ranging from 25 kb to 100 kb. While these low-resolution Hi-C datasets can be used to probe higher-order genomic patterns such as A/B compartments, more refined resolutions are necessary to accurately define TAD and loop boundaries [18]. Because increasing the resolution of Hi-C data requires a quadratic increase in the total sequencing depth [19], obtaining high resolution remains difficult.</w:t>
       </w:r>
     </w:p>
     <w:p>
@@ -318,16 +282,7 @@
         <w:spacing w:line="480" w:lineRule="auto"/>
       </w:pPr>
       <w:r>
-        <w:t>Another limitation among domain callers is that they disregard prior knowledge about functional genomic annotations associated with TAD and loop boundaries, referred hereafter as domain boundaries. The insulator binding protein, CTCF, and additional cofa</w:t>
-      </w:r>
-      <w:r>
-        <w:t>ctors such as SMC3 and RAD21 have been identified as components of the loop extrusion model [18,20–24]. Furthermore, distinct patterns of histone modifications have also been shown to be present at boundaries [3,4,25]. These genomic annotations are obtaine</w:t>
-      </w:r>
-      <w:r>
-        <w:t xml:space="preserve">d using chromatin immunoprecipitation followed by high-throughput DNA sequencing (ChIP-seq). The resolution of ChIP-seq experiments is typically on the order of tens to hundreds of bases [26], well below the resolution of Hi-C data (tens of kilobases; 750 </w:t>
-      </w:r>
-      <w:r>
-        <w:t>bp is the highest resolution of Hi-C data to date [27]). Therefore, leveraging precisely mapped genomic annotations in a supervised machine learning framework enables more precise prediction of the locations of domain boundaries.</w:t>
+        <w:t>Another limitation among domain callers is that they disregard prior knowledge about functional genomic annotations associated with TAD and loop boundaries, referred hereafter as domain boundaries. The insulator binding protein, CTCF, and additional cofactors such as SMC3 and RAD21 have been identified as components of the loop extrusion model [18,20–24]. Furthermore, distinct patterns of histone modifications have also been shown to be present at boundaries [3,4,25]. These genomic annotations are obtained using chromatin immunoprecipitation followed by high-throughput DNA sequencing (ChIP-seq). The resolution of ChIP-seq experiments is typically on the order of tens to hundreds of bases [26], well below the resolution of Hi-C data (tens of kilobases; 750 bp is the highest resolution of Hi-C data to date [27]). Therefore, leveraging precisely mapped genomic annotations in a supervised machine learning framework enables more precise prediction of the locations of domain boundaries.</w:t>
       </w:r>
     </w:p>
     <w:p>
@@ -345,23 +300,11 @@
         <w:t>preciseTAD</w:t>
       </w:r>
       <w:r>
-        <w:t xml:space="preserve">, an </w:t>
-      </w:r>
-      <w:r>
-        <w:t>optimally tuned machine learning framework for precise identification of domain boundaries using genome annotation data. Our method utilizes the random forest (RF) algorithm trained on high-resolution chromatin state (BroadHMM), histone modifications (HM),</w:t>
-      </w:r>
-      <w:r>
-        <w:t xml:space="preserve"> and transcription factor binding sites (TFBS) data to predict low-resolution </w:t>
+        <w:t xml:space="preserve">, an optimally tuned machine learning framework for precise identification of domain boundaries using genome annotation data. Our method utilizes the random forest (RF) algorithm trained on high-resolution chromatin state (BroadHMM), histone modifications (HM), and transcription factor binding sites (TFBS) data to predict low-resolution </w:t>
       </w:r>
       <w:r>
         <w:lastRenderedPageBreak/>
-        <w:t>boundaries. We introduce a systematic pipeline for building the optimal boundary prediction classifier. We found that spatial associations (linear distance) between boundaries an</w:t>
-      </w:r>
-      <w:r>
-        <w:t>d annotations perform best, transcription factor binding sites improve prediction accuracy, and a simple random undersampling technique effectively addresses the negative effect of class imbalance. Translated from Hi-C data resolution level to base level (</w:t>
-      </w:r>
-      <w:r>
-        <w:t xml:space="preserve">annotating each base and predicting its boundary probability), </w:t>
+        <w:t xml:space="preserve">boundaries. We introduce a systematic pipeline for building the optimal boundary prediction classifier. We found that spatial associations (linear distance) between boundaries and annotations perform best, transcription factor binding sites improve prediction accuracy, and a simple random undersampling technique effectively addresses the negative effect of class imbalance. Translated from Hi-C data resolution level to base level (annotating each base and predicting its boundary probability), </w:t>
       </w:r>
       <w:r>
         <w:rPr>
@@ -370,10 +313,7 @@
         <w:t>preciseTAD</w:t>
       </w:r>
       <w:r>
-        <w:t xml:space="preserve"> employs density-based clustering (DBSCAN) and partitioning around medoids (PAM) to detect genome annotation-guided boundary regions and points at a base-level resolution. This approa</w:t>
-      </w:r>
-      <w:r>
-        <w:t xml:space="preserve">ch circumvents resolution restrictions of Hi-C data, allowing for the precise detection of biologically meaningful boundaries. We demonstrate that </w:t>
+        <w:t xml:space="preserve"> employs density-based clustering (DBSCAN) and partitioning around medoids (PAM) to detect genome annotation-guided boundary regions and points at a base-level resolution. This approach circumvents resolution restrictions of Hi-C data, allowing for the precise detection of biologically meaningful boundaries. We demonstrate that </w:t>
       </w:r>
       <w:r>
         <w:rPr>
@@ -382,10 +322,7 @@
         <w:t>preciseTAD</w:t>
       </w:r>
       <w:r>
-        <w:t xml:space="preserve"> predictions are more enriched for known molecular drivers of 3D chromatin, including CTCF, RAD21, </w:t>
-      </w:r>
-      <w:r>
-        <w:t xml:space="preserve">SMC3, and ZNF143. Further, we show that </w:t>
+        <w:t xml:space="preserve"> predictions are more enriched for known molecular drivers of 3D chromatin, including CTCF, RAD21, SMC3, and ZNF143. Further, we show that </w:t>
       </w:r>
       <w:r>
         <w:rPr>
@@ -394,10 +331,7 @@
         <w:t>preciseTAD</w:t>
       </w:r>
       <w:r>
-        <w:t>-detected boundaries are more conserved across cell lines, and the model trained in one cell line can predict boundaries in another cell line. This improved precision in the domain boundary location can pro</w:t>
-      </w:r>
-      <w:r>
-        <w:t xml:space="preserve">vide insight into the association between genomic regulators and the 3D genome organization. The </w:t>
+        <w:t xml:space="preserve">-detected boundaries are more conserved across cell lines, and the model trained in one cell line can predict boundaries in another cell line. This improved precision in the domain boundary location can provide insight into the association between genomic regulators and the 3D genome organization. The </w:t>
       </w:r>
       <w:r>
         <w:rPr>
@@ -417,10 +351,7 @@
         </w:r>
       </w:hyperlink>
       <w:r>
-        <w:t xml:space="preserve"> and Biocondu</w:t>
-      </w:r>
-      <w:r>
-        <w:t>ctor (submitted).</w:t>
+        <w:t xml:space="preserve"> and Bioconductor (submitted).</w:t>
       </w:r>
     </w:p>
     <w:p>
@@ -451,20 +382,11 @@
         <w:spacing w:line="480" w:lineRule="auto"/>
       </w:pPr>
       <w:r>
-        <w:t>We developed a machine learning (ML) framework for determining the optimal set of data level characteristics to predict boundaries of Topologically Associating Domains</w:t>
-      </w:r>
-      <w:r>
-        <w:t xml:space="preserve"> (TADs) and chromatin loops, collectively referred to as domain boundaries. We chose the random forest (RF) algorithm as our binary classification tool. The reason for it is two-fold: (1) to devise a tunable prediction rule in a supervised learning framewo</w:t>
-      </w:r>
-      <w:r>
-        <w:t xml:space="preserve">rk that is both robust to overfitting and able to handle multiple correlated predictors, and (2) to allow for an interpretable ranking of </w:t>
+        <w:t xml:space="preserve">We developed a machine learning (ML) framework for determining the optimal set of data level characteristics to predict boundaries of Topologically Associating Domains (TADs) and chromatin loops, collectively referred to as domain boundaries. We chose the random forest (RF) algorithm as our binary classification tool. The reason for it is two-fold: (1) to devise a tunable prediction rule in a supervised learning framework that is both robust to overfitting and able to handle multiple correlated predictors, and (2) to allow for an interpretable ranking of </w:t>
       </w:r>
       <w:r>
         <w:lastRenderedPageBreak/>
-        <w:t>predictors [28]. We used Arrowhead-called TAD boundaries [29] and published Peakachu-predicted loop boundaries [16] as</w:t>
-      </w:r>
-      <w:r>
-        <w:t xml:space="preserve"> ground truth. Data from GM12878 and K565 cell lines at 5-100kb resolution (Arrowhead) and 10kb resolution (Peakachu) were used (Supplementary Table 1). We next developed </w:t>
+        <w:t xml:space="preserve">predictors [28]. We used Arrowhead-called TAD boundaries [29] and published Peakachu-predicted loop boundaries [16] as ground truth. Data from GM12878 and K565 cell lines at 5-100kb resolution (Arrowhead) and 10kb resolution (Peakachu) were used (Supplementary Table 1). We next developed </w:t>
       </w:r>
       <w:r>
         <w:rPr>
@@ -473,10 +395,7 @@
         <w:t>preciseTAD</w:t>
       </w:r>
       <w:r>
-        <w:t>, an R package that leverages an optimally built RF to precisely predict ge</w:t>
-      </w:r>
-      <w:r>
-        <w:t>nomic coordinates of TAD and loop boundaries at base resolution from cell line-specific genome annotation data.</w:t>
+        <w:t>, an R package that leverages an optimally built RF to precisely predict genomic coordinates of TAD and loop boundaries at base resolution from cell line-specific genome annotation data.</w:t>
       </w:r>
     </w:p>
     <w:p>
@@ -545,16 +464,7 @@
         <w:t>Resolution-specific data construction and feature engineering for random forest modeling.</w:t>
       </w:r>
       <w:r>
-        <w:t xml:space="preserve"> (A) The linear genome was binned into non-overlappin</w:t>
-      </w:r>
-      <w:r>
-        <w:t xml:space="preserve">g resolution-specific intervals using </w:t>
-      </w:r>
-      <w:r>
-        <w:t>shifted binning</w:t>
-      </w:r>
-      <w:r>
-        <w:t xml:space="preserve"> (see Methods). The response vector </w:t>
+        <w:t xml:space="preserve"> (A) The linear genome was binned into non-overlapping resolution-specific intervals using shifted binning (see Methods). The response vector </w:t>
       </w:r>
       <w:r>
         <w:rPr>
@@ -563,10 +473,7 @@
         <w:t>Y</w:t>
       </w:r>
       <w:r>
-        <w:t xml:space="preserve"> was defined as 1/0 if a genomic bin overlapped/did not overlap with a TAD (or loop) boundary. (B) Four types of associations between bins (blue dashed lines) and gen</w:t>
-      </w:r>
-      <w:r>
-        <w:t xml:space="preserve">omic annotations (green shapes) were considered to build the predictor space including Average Peak Signal (Signal), Overlap Counts (OC), Overlap Percent (OP), and </w:t>
+        <w:t xml:space="preserve"> was defined as 1/0 if a genomic bin overlapped/did not overlap with a TAD (or loop) boundary. (B) Four types of associations between bins (blue dashed lines) and genomic annotations (green shapes) were considered to build the predictor space including Average Peak Signal (Signal), Overlap Counts (OC), Overlap Percent (OP), and </w:t>
       </w:r>
       <m:oMath>
         <m:r>
@@ -619,13 +526,7 @@
           <w:rPr>
             <w:rFonts w:ascii="Cambria Math" w:hAnsi="Cambria Math"/>
           </w:rPr>
-          <m:t>Y</m:t>
-        </m:r>
-        <m:r>
-          <w:rPr>
-            <w:rFonts w:ascii="Cambria Math" w:hAnsi="Cambria Math"/>
-          </w:rPr>
-          <m:t>=1</m:t>
+          <m:t>Y=1</m:t>
         </m:r>
       </m:oMath>
       <w:r>
@@ -636,23 +537,11 @@
           <w:rPr>
             <w:rFonts w:ascii="Cambria Math" w:hAnsi="Cambria Math"/>
           </w:rPr>
-          <m:t>Y</m:t>
-        </m:r>
-        <m:r>
-          <w:rPr>
-            <w:rFonts w:ascii="Cambria Math" w:hAnsi="Cambria Math"/>
-          </w:rPr>
-          <m:t>=0</m:t>
+          <m:t>Y=0</m:t>
         </m:r>
       </m:oMath>
       <w:r>
-        <w:t>) (Figure 1A, see Methods). The total number of called TADs, their unique boundar</w:t>
-      </w:r>
-      <w:r>
-        <w:t>ies, and the number of genomic bins expectedly decreased with the decreased resolution of Hi-C data (Table 1, Supplementary Table 3). The number of non-boundary regions highly outnumbered boundary regions. Such a disproportional presence of examples in one</w:t>
-      </w:r>
-      <w:r>
-        <w:t xml:space="preserve"> class is known as a “class imbalance” problem that negatively affects predictive modeling [30,31]. To address the class imbalance, we evaluated the effect of three resampling techniques. </w:t>
+        <w:t xml:space="preserve">) (Figure 1A, see Methods). The total number of called TADs, their unique boundaries, and the number of genomic bins expectedly decreased with the decreased resolution of Hi-C data (Table 1, Supplementary Table 3). The number of non-boundary regions highly outnumbered boundary regions. Such a disproportional presence of examples in one class is known as a “class imbalance” problem that negatively affects predictive modeling [30,31]. To address the class imbalance, we evaluated the effect of three resampling techniques. </w:t>
       </w:r>
       <w:r>
         <w:rPr>
@@ -661,10 +550,7 @@
         <w:t>Random over-sampling</w:t>
       </w:r>
       <w:r>
-        <w:t xml:space="preserve"> (ROS) was defined as sampling with replacement </w:t>
-      </w:r>
-      <w:r>
-        <w:t xml:space="preserve">from the minority class (boundary regions). </w:t>
+        <w:t xml:space="preserve"> (ROS) was defined as sampling with replacement from the minority class (boundary regions). </w:t>
       </w:r>
       <w:r>
         <w:rPr>
@@ -682,10 +568,7 @@
         <w:t>Synthetic minority over-sampling technique</w:t>
       </w:r>
       <w:r>
-        <w:t xml:space="preserve"> (SMOTE), which is a combination of</w:t>
-      </w:r>
-      <w:r>
-        <w:t xml:space="preserve"> both random over- and under-sampling to create balanced classes [32] (see Methods).</w:t>
+        <w:t xml:space="preserve"> (SMOTE), which is a combination of both random over- and under-sampling to create balanced classes [32] (see Methods).</w:t>
       </w:r>
     </w:p>
     <w:p>
@@ -802,10 +685,7 @@
               <w:jc w:val="center"/>
             </w:pPr>
             <w:r>
-              <w:t>To</w:t>
-            </w:r>
-            <w:r>
-              <w:t>tal number of unique TAD/chromatin loop boundaries</w:t>
+              <w:t>Total number of unique TAD/chromatin loop boundaries</w:t>
             </w:r>
           </w:p>
         </w:tc>
@@ -1426,10 +1306,7 @@
         <w:spacing w:line="480" w:lineRule="auto"/>
       </w:pPr>
       <w:r>
-        <w:t>A total of 77 cell line-specific genomic annotations were used to build the predictor space. These included BroadHMM chromatin state data, histone modifications (HM), and transcription factor binding sites (TFBS) (Supplementary Table 2). Four feature engin</w:t>
-      </w:r>
-      <w:r>
-        <w:t>eering procedures were developed to quantify the association between genomic annotations and bins (Figure 1B). These included signal strength association (Signal), direct (OC), proportional (OP), and spatial (</w:t>
+        <w:t>A total of 77 cell line-specific genomic annotations were used to build the predictor space. These included BroadHMM chromatin state data, histone modifications (HM), and transcription factor binding sites (TFBS) (Supplementary Table 2). Four feature engineering procedures were developed to quantify the association between genomic annotations and bins (Figure 1B). These included signal strength association (Signal), direct (OC), proportional (OP), and spatial (</w:t>
       </w:r>
       <m:oMath>
         <m:r>
@@ -1471,10 +1348,7 @@
         </m:r>
       </m:oMath>
       <w:r>
-        <w:t xml:space="preserve"> Distance) relationships (see Methods,</w:t>
-      </w:r>
-      <w:r>
-        <w:t xml:space="preserve"> Supplementary Figure 1).</w:t>
+        <w:t xml:space="preserve"> Distance) relationships (see Methods, Supplementary Figure 1).</w:t>
       </w:r>
     </w:p>
     <w:p>
@@ -1510,10 +1384,7 @@
         <w:t>P = {Signal, OC, OP, Distance}</w:t>
       </w:r>
       <w:r>
-        <w:t>, and three re-sampling tec</w:t>
-      </w:r>
-      <w:r>
-        <w:t xml:space="preserve">hnique </w:t>
+        <w:t xml:space="preserve">, and three re-sampling technique </w:t>
       </w:r>
       <w:r>
         <w:rPr>
@@ -1529,19 +1400,7 @@
           <w:rPr>
             <w:rFonts w:ascii="Cambria Math" w:hAnsi="Cambria Math"/>
           </w:rPr>
-          <m:t>n</m:t>
-        </m:r>
-        <m:r>
-          <w:rPr>
-            <w:rFonts w:ascii="Cambria Math" w:hAnsi="Cambria Math"/>
-          </w:rPr>
-          <m:t>-</m:t>
-        </m:r>
-        <m:r>
-          <w:rPr>
-            <w:rFonts w:ascii="Cambria Math" w:hAnsi="Cambria Math"/>
-          </w:rPr>
-          <m:t>1</m:t>
+          <m:t>n-1</m:t>
         </m:r>
       </m:oMath>
       <w:r>
@@ -1569,13 +1428,7 @@
               <w:rPr>
                 <w:rFonts w:ascii="Cambria Math" w:hAnsi="Cambria Math"/>
               </w:rPr>
-              <m:t>t</m:t>
-            </m:r>
-            <m:r>
-              <w:rPr>
-                <w:rFonts w:ascii="Cambria Math" w:hAnsi="Cambria Math"/>
-              </w:rPr>
-              <m:t>h</m:t>
+              <m:t>th</m:t>
             </m:r>
           </m:sup>
         </m:sSup>
@@ -1608,10 +1461,7 @@
         <w:t>nodesize</w:t>
       </w:r>
       <w:r>
-        <w:t xml:space="preserve"> were fixed at 500 and at 0.1% of the rows in the training data, respectively. Model performance was evaluated by aggregating the mean balanced accuracy (BA) across each holdout chromosome (see Methods). These s</w:t>
-      </w:r>
-      <w:r>
-        <w:t>trategies allowed us to select the best performing model in an unbiased manner.</w:t>
+        <w:t xml:space="preserve"> were fixed at 500 and at 0.1% of the rows in the training data, respectively. Model performance was evaluated by aggregating the mean balanced accuracy (BA) across each holdout chromosome (see Methods). These strategies allowed us to select the best performing model in an unbiased manner.</w:t>
       </w:r>
     </w:p>
     <w:p>
@@ -1705,25 +1555,7 @@
               <w:rPr>
                 <w:rFonts w:ascii="Cambria Math" w:hAnsi="Cambria Math"/>
               </w:rPr>
-              <m:t>N</m:t>
-            </m:r>
-            <m:r>
-              <w:rPr>
-                <w:rFonts w:ascii="Cambria Math" w:hAnsi="Cambria Math"/>
-              </w:rPr>
-              <m:t>×(</m:t>
-            </m:r>
-            <m:r>
-              <w:rPr>
-                <w:rFonts w:ascii="Cambria Math" w:hAnsi="Cambria Math"/>
-              </w:rPr>
-              <m:t>p</m:t>
-            </m:r>
-            <m:r>
-              <w:rPr>
-                <w:rFonts w:ascii="Cambria Math" w:hAnsi="Cambria Math"/>
-              </w:rPr>
-              <m:t>)</m:t>
+              <m:t>N×(p)</m:t>
             </m:r>
           </m:sub>
         </m:sSub>
@@ -1799,13 +1631,7 @@
           <w:rPr>
             <w:rFonts w:ascii="Cambria Math" w:hAnsi="Cambria Math"/>
           </w:rPr>
-          <m:t>Y</m:t>
-        </m:r>
-        <m:r>
-          <w:rPr>
-            <w:rFonts w:ascii="Cambria Math" w:hAnsi="Cambria Math"/>
-          </w:rPr>
-          <m:t>=1</m:t>
+          <m:t>Y=1</m:t>
         </m:r>
       </m:oMath>
       <w:r>
@@ -1816,20 +1642,11 @@
           <w:rPr>
             <w:rFonts w:ascii="Cambria Math" w:hAnsi="Cambria Math"/>
           </w:rPr>
-          <m:t>Y</m:t>
-        </m:r>
-        <m:r>
-          <w:rPr>
-            <w:rFonts w:ascii="Cambria Math" w:hAnsi="Cambria Math"/>
-          </w:rPr>
-          <m:t>=0</m:t>
+          <m:t>Y=0</m:t>
         </m:r>
       </m:oMath>
       <w:r>
-        <w:t>). Step 2 reserves the predict</w:t>
-      </w:r>
-      <w:r>
-        <w:t xml:space="preserve">or-response matrix for the holdout chromosome </w:t>
+        <w:t xml:space="preserve">). Step 2 reserves the predictor-response matrix for the holdout chromosome </w:t>
       </w:r>
       <m:oMath>
         <m:r>
@@ -1840,10 +1657,7 @@
         </m:r>
       </m:oMath>
       <w:r>
-        <w:t xml:space="preserve"> as the test data. Step 3 applies a resampling technique to the training data to address the class imbalance. Step 4 trains the random forest model and performs 3-fold cross-validation to tune the mtry parame</w:t>
-      </w:r>
-      <w:r>
-        <w:t xml:space="preserve">ter. Finally, step 5 validates the model on the separate </w:t>
+        <w:t xml:space="preserve"> as the test data. Step 3 applies a resampling technique to the training data to address the class imbalance. Step 4 trains the random forest model and performs 3-fold cross-validation to tune the mtry parameter. Finally, step 5 validates the model on the separate </w:t>
       </w:r>
       <w:r>
         <w:lastRenderedPageBreak/>
@@ -1868,10 +1682,7 @@
       </w:pPr>
       <w:bookmarkStart w:id="5" w:name="Xeda0eb58d7c94f27375b8fb4e63e0ec5de966ce"/>
       <w:r>
-        <w:t>Random under-sampling, distance-based predictors, and high-resolut</w:t>
-      </w:r>
-      <w:r>
-        <w:t>ion Hi-C data provide optimal performance for boundary prediction</w:t>
+        <w:t>Random under-sampling, distance-based predictors, and high-resolution Hi-C data provide optimal performance for boundary prediction</w:t>
       </w:r>
       <w:bookmarkEnd w:id="5"/>
     </w:p>
@@ -1881,13 +1692,7 @@
         <w:spacing w:line="480" w:lineRule="auto"/>
       </w:pPr>
       <w:r>
-        <w:t>Expectedly, when using data with class imbalance present, that is, no resampling, the models exhibited low balanced accuracies, with minimal variability among different resolutions (Figure 3</w:t>
-      </w:r>
-      <w:r>
-        <w:t>). Similarly, poor performances were found when using ROS. However, RUS and SMOTE re-sampling led to a drastic improvement in performance, especially at higher resolutions. We found that RUS marginally outperformed SMOTE as the optimal class balancing tech</w:t>
-      </w:r>
-      <w:r>
-        <w:t>nique for all resolutions and predictor types when predicting TAD boundary regions.</w:t>
+        <w:t>Expectedly, when using data with class imbalance present, that is, no resampling, the models exhibited low balanced accuracies, with minimal variability among different resolutions (Figure 3). Similarly, poor performances were found when using ROS. However, RUS and SMOTE re-sampling led to a drastic improvement in performance, especially at higher resolutions. We found that RUS marginally outperformed SMOTE as the optimal class balancing technique for all resolutions and predictor types when predicting TAD boundary regions.</w:t>
       </w:r>
     </w:p>
     <w:p>
@@ -1896,16 +1701,7 @@
         <w:spacing w:line="480" w:lineRule="auto"/>
       </w:pPr>
       <w:r>
-        <w:t>Additionally, we found that using a distance-type predictor space yielded substantially higher balanced accuracy compared to the peak signal strength, overlap count, and ov</w:t>
-      </w:r>
-      <w:r>
-        <w:t>erlap percent predictor types. As with class balancing techniques, this improvement was less evident at lower resolutions, with results consistent for K562 (Supplementary Figure 3A). Random forest models built on Peakachu-defined loop boundaries with SMOTE</w:t>
-      </w:r>
-      <w:r>
-        <w:t xml:space="preserve"> resampling only marginally outperformed RUS for both GM12878 and K562 cell lines (Supplementary Figure 3B,3C). Furthermore, 5 kb resolution genomic bins led to the optimal prediction for both TAD and loop boundaries, on both cell lines. Our results indica</w:t>
-      </w:r>
-      <w:r>
-        <w:t>te that random under-sampling, distance-type predictors, and high-resolution Hi-C data provide the optimal set of data level characteristics for both TAD and chromatin loop boundary prediction.</w:t>
+        <w:t>Additionally, we found that using a distance-type predictor space yielded substantially higher balanced accuracy compared to the peak signal strength, overlap count, and overlap percent predictor types. As with class balancing techniques, this improvement was less evident at lower resolutions, with results consistent for K562 (Supplementary Figure 3A). Random forest models built on Peakachu-defined loop boundaries with SMOTE resampling only marginally outperformed RUS for both GM12878 and K562 cell lines (Supplementary Figure 3B,3C). Furthermore, 5 kb resolution genomic bins led to the optimal prediction for both TAD and loop boundaries, on both cell lines. Our results indicate that random under-sampling, distance-type predictors, and high-resolution Hi-C data provide the optimal set of data level characteristics for both TAD and chromatin loop boundary prediction.</w:t>
       </w:r>
     </w:p>
     <w:p>
@@ -1972,19 +1768,10 @@
         <w:rPr>
           <w:b/>
         </w:rPr>
-        <w:t xml:space="preserve">Determining optimal data level characteristics for building </w:t>
-      </w:r>
-      <w:r>
-        <w:rPr>
-          <w:b/>
-        </w:rPr>
-        <w:t>TAD boundary region prediction models on GM12878.</w:t>
-      </w:r>
-      <w:r>
-        <w:t xml:space="preserve"> Averaged balanced accuracies are compared across resolution, within each predictor-type: Signal, OC, OP, and Distance, and across resampling techniques: no resampling (None; red), random over-sampling (ROS;</w:t>
-      </w:r>
-      <w:r>
-        <w:t xml:space="preserve"> green), random under-sampling (RUS; blue), and synthetic minority over-sampling (SMOTE; purple). Error bars indicate standard deviation from the mean performance across each holdout chromosome used for testing.</w:t>
+        <w:t>Determining optimal data level characteristics for building TAD boundary region prediction models on GM12878.</w:t>
+      </w:r>
+      <w:r>
+        <w:t xml:space="preserve"> Averaged balanced accuracies are compared across resolution, within each predictor-type: Signal, OC, OP, and Distance, and across resampling techniques: no resampling (None; red), random over-sampling (ROS; green), random under-sampling (RUS; blue), and synthetic minority over-sampling (SMOTE; purple). Error bars indicate standard deviation from the mean performance across each holdout chromosome used for testing.</w:t>
       </w:r>
     </w:p>
     <w:p>
@@ -1994,10 +1781,7 @@
       </w:pPr>
       <w:bookmarkStart w:id="6" w:name="Xba996a37939d464cd0ce9310a54570cfad122eb"/>
       <w:r>
-        <w:t>Transcription factor binding sites outperfor</w:t>
-      </w:r>
-      <w:r>
-        <w:t>m histone- and chromatin state-specific models</w:t>
+        <w:t>Transcription factor binding sites outperform histone- and chromatin state-specific models</w:t>
       </w:r>
       <w:bookmarkEnd w:id="6"/>
     </w:p>
@@ -2007,17 +1791,11 @@
         <w:spacing w:line="480" w:lineRule="auto"/>
       </w:pPr>
       <w:r>
-        <w:t>We hypothesized that the type of genomic annotations may also affect predictive performance. Using the established optimal settings (RUS, Distance, 5 kb bins), we built separate random forest models using Broa</w:t>
-      </w:r>
-      <w:r>
-        <w:t xml:space="preserve">dHMM chromatin state data, histone modifications (HM), and </w:t>
+        <w:t xml:space="preserve">We hypothesized that the type of genomic annotations may also affect predictive performance. Using the established optimal settings (RUS, Distance, 5 kb bins), we built separate random forest models using BroadHMM chromatin state data, histone modifications (HM), and </w:t>
       </w:r>
       <w:r>
         <w:lastRenderedPageBreak/>
-        <w:t>transcription factor binding sites (TFBS). We found that models built on TFBSs outperformed other annotation-specific models, with results consistent for loop boundaries, on both cell lines (Figure</w:t>
-      </w:r>
-      <w:r>
-        <w:t xml:space="preserve"> 4A; Supplementary Figures 4A). These results suggest that TFBS are the primary drivers of TAD and loop boundary formation in both GM12878 and K562.</w:t>
+        <w:t>transcription factor binding sites (TFBS). We found that models built on TFBSs outperformed other annotation-specific models, with results consistent for loop boundaries, on both cell lines (Figure 4A; Supplementary Figures 4A). These results suggest that TFBS are the primary drivers of TAD and loop boundary formation in both GM12878 and K562.</w:t>
       </w:r>
     </w:p>
     <w:p>
@@ -2083,32 +1861,14 @@
         <w:rPr>
           <w:b/>
         </w:rPr>
-        <w:t>SMC3, RAD21, CTCF, and ZNF143 transcription factors accurately predict TAD and loop boundaries in GM12878</w:t>
-      </w:r>
-      <w:r>
-        <w:rPr>
-          <w:b/>
-        </w:rPr>
-        <w:t>.</w:t>
-      </w:r>
-      <w:r>
-        <w:t xml:space="preserve"> (A) Barplots comparing performances of TAD (Arrowhead) and loop (Peakachu) boundary prediction models using histone modifications (HM), chromatin states (BroadHMM), transcription factor binding sites (TFBS), in addition to a model containing all three cl</w:t>
-      </w:r>
-      <w:r>
-        <w:t>asses (ALL). (B) Recursive feature elimination (RFE) analysis used to select the optimal number of predictors. Error bars represent 1 standard deviation from the mean cross-</w:t>
+        <w:t>SMC3, RAD21, CTCF, and ZNF143 transcription factors accurately predict TAD and loop boundaries in GM12878.</w:t>
+      </w:r>
+      <w:r>
+        <w:t xml:space="preserve"> (A) Barplots comparing performances of TAD (Arrowhead) and loop (Peakachu) boundary prediction models using histone modifications (HM), chromatin states (BroadHMM), transcription factor binding sites (TFBS), in addition to a model containing all three classes (ALL). (B) Recursive feature elimination (RFE) analysis used to select the optimal number of predictors. Error bars represent 1 standard deviation from the mean cross-</w:t>
       </w:r>
       <w:r>
         <w:lastRenderedPageBreak/>
-        <w:t>validated accuracy across each holdout chromosome. (C) Clustered heatmap of the pre</w:t>
-      </w:r>
-      <w:r>
-        <w:t>dictive importance for the union of the top 8 most predictive chromosome-specific TFBSs. The columns represent the holdout chromosome excluded from the training data. (D) Receiver operating characteristic (ROC) curves and the corresponding average area und</w:t>
-      </w:r>
-      <w:r>
-        <w:t xml:space="preserve">er the curves (AUCs) when training and testing on GM12878 data (blue, Arrowhead ground truth; red, Peakachu ground truth) versus training on K562 and testing on GM12878 data (black, dashed). The curves represent the average sensitivities and specificities </w:t>
-      </w:r>
-      <w:r>
-        <w:t>across each holdout chromosome. The shaded areas around each curve represent 1 standard deviation from the average.</w:t>
+        <w:t>validated accuracy across each holdout chromosome. (C) Clustered heatmap of the predictive importance for the union of the top 8 most predictive chromosome-specific TFBSs. The columns represent the holdout chromosome excluded from the training data. (D) Receiver operating characteristic (ROC) curves and the corresponding average area under the curves (AUCs) when training and testing on GM12878 data (blue, Arrowhead ground truth; red, Peakachu ground truth) versus training on K562 and testing on GM12878 data (black, dashed). The curves represent the average sensitivities and specificities across each holdout chromosome. The shaded areas around each curve represent 1 standard deviation from the average.</w:t>
       </w:r>
     </w:p>
     <w:p>
@@ -2128,22 +1888,7 @@
         <w:spacing w:line="480" w:lineRule="auto"/>
       </w:pPr>
       <w:r>
-        <w:t>We sought to further optimize o</w:t>
-      </w:r>
-      <w:r>
-        <w:t>ur boundary region prediction models by recursive feature elimination to avoid overfitting and selecting only the most influential TFBS across all autosomal chromosomes. We were able to obtain near-optimal performance using approximately eight TFBS (Figure</w:t>
-      </w:r>
-      <w:r>
-        <w:t xml:space="preserve"> 4B; Supplementary Figures 4B). However, given that we trained our model on chromosome-specific data, the most significant annotations varied for each chromosome set. To determine transcription factors most important for boundary prediction across all chro</w:t>
-      </w:r>
-      <w:r>
-        <w:t>mosomes, we clustered the predictive importance (mean decrease in accuracy) of the top eight significant TFs across chromosomes. We found four transcription factors, CTCF, RAD21, SMC3, and ZNF143, being consistently predictive of TAD and loop boundaries (F</w:t>
-      </w:r>
-      <w:r>
-        <w:t>igure 4C; Supplementary Figures 4C). We optimized our model by only considering these top four TFBS when building the random forest model, thereby decreasing computational burden while maintaining high predictive performance. In summary, our model was able</w:t>
-      </w:r>
-      <w:r>
-        <w:t xml:space="preserve"> to yield the known molecular drivers of the loop extrusion model [18,20–24].</w:t>
+        <w:t>We sought to further optimize our boundary region prediction models by recursive feature elimination to avoid overfitting and selecting only the most influential TFBS across all autosomal chromosomes. We were able to obtain near-optimal performance using approximately eight TFBS (Figure 4B; Supplementary Figures 4B). However, given that we trained our model on chromosome-specific data, the most significant annotations varied for each chromosome set. To determine transcription factors most important for boundary prediction across all chromosomes, we clustered the predictive importance (mean decrease in accuracy) of the top eight significant TFs across chromosomes. We found four transcription factors, CTCF, RAD21, SMC3, and ZNF143, being consistently predictive of TAD and loop boundaries (Figure 4C; Supplementary Figures 4C). We optimized our model by only considering these top four TFBS when building the random forest model, thereby decreasing computational burden while maintaining high predictive performance. In summary, our model was able to yield the known molecular drivers of the loop extrusion model [18,20–24].</w:t>
       </w:r>
     </w:p>
     <w:p>
@@ -2164,19 +1909,7 @@
         <w:spacing w:line="480" w:lineRule="auto"/>
       </w:pPr>
       <w:r>
-        <w:t>Having demonstrated the optimal performance in our framework’s ability to predict boundary regions, we next attempted to predict boundary regions in one cell line using the model pre-trained on data from another another cell line (See Methods). We found th</w:t>
-      </w:r>
-      <w:r>
-        <w:t xml:space="preserve">at training and testing using Arrowhead ground truth TAD boundaries and genomic annotation data from GM12878 cell line resulted in an average AUC=0.792 (Figure 4D). Interestingly, when training on the K562 cell line and testing on GM12878, the average AUC </w:t>
-      </w:r>
-      <w:r>
-        <w:t>increased slightly to 0.795. Likewise, the average performance of models trained using Peakachu boundaries and genomic annotation data from GM12878 cell line was comparable to models trained on K562-specific Peakachu boundaries and genomic annotations (Avg</w:t>
-      </w:r>
-      <w:r>
-        <w:t>. AUC=0.881 and 0.874, respectively). These results were consistent when comparing training/testing strategies on K562 with training on GM12878 and testing on K562 data (Supplementary Figure 4D). The average ROC curves were found to be within 1 standard de</w:t>
-      </w:r>
-      <w:r>
-        <w:t>viation of each other, suggesting that a model trained on data from one cell line performs well when using the data from another cell line, allowing for the opportunity to predict boundaries for cell lines that do not currently have Hi-C data available.</w:t>
+        <w:t>Having demonstrated the optimal performance in our framework’s ability to predict boundary regions, we next attempted to predict boundary regions in one cell line using the model pre-trained on data from another another cell line (See Methods). We found that training and testing using Arrowhead ground truth TAD boundaries and genomic annotation data from GM12878 cell line resulted in an average AUC=0.792 (Figure 4D). Interestingly, when training on the K562 cell line and testing on GM12878, the average AUC increased slightly to 0.795. Likewise, the average performance of models trained using Peakachu boundaries and genomic annotation data from GM12878 cell line was comparable to models trained on K562-specific Peakachu boundaries and genomic annotations (Avg. AUC=0.881 and 0.874, respectively). These results were consistent when comparing training/testing strategies on K562 with training on GM12878 and testing on K562 data (Supplementary Figure 4D). The average ROC curves were found to be within 1 standard deviation of each other, suggesting that a model trained on data from one cell line performs well when using the data from another cell line, allowing for the opportunity to predict boundaries for cell lines that do not currently have Hi-C data available.</w:t>
       </w:r>
     </w:p>
     <w:p>
@@ -2189,13 +1922,7 @@
         <w:rPr>
           <w:i/>
         </w:rPr>
-        <w:t>pr</w:t>
-      </w:r>
-      <w:r>
-        <w:rPr>
-          <w:i/>
-        </w:rPr>
-        <w:t>eciseTAD</w:t>
+        <w:t>preciseTAD</w:t>
       </w:r>
       <w:r>
         <w:t xml:space="preserve"> identifies precise and biologically relevant domain boundaries</w:t>
@@ -2208,13 +1935,7 @@
         <w:spacing w:line="480" w:lineRule="auto"/>
       </w:pPr>
       <w:r>
-        <w:t>Using our optimally built random forest model trained on Arrowhead/Peakachu boundaries, we attempted to predict boundaries at base-level resolution. Intuitively, instead of bin-level a</w:t>
-      </w:r>
-      <w:r>
-        <w:t>nnotations, the predictor-response space was built on a base-level, that is, each base was associated with a genomic annotation. The model trained on a bin-level space was then applied on a base-level space to predict each base’s probability of being a bou</w:t>
-      </w:r>
-      <w:r>
-        <w:t xml:space="preserve">ndary. Our method, referred to as </w:t>
+        <w:t xml:space="preserve">Using our optimally built random forest model trained on Arrowhead/Peakachu boundaries, we attempted to predict boundaries at base-level resolution. Intuitively, instead of bin-level annotations, the predictor-response space was built on a base-level, that is, each base was associated with a genomic annotation. The model trained on a bin-level space was then applied on a base-level space to predict each base’s probability of being a boundary. Our method, referred to as </w:t>
       </w:r>
       <w:r>
         <w:rPr>
@@ -2223,10 +1944,7 @@
         <w:t>preciseTAD</w:t>
       </w:r>
       <w:r>
-        <w:t>, uses density-based spatial clustering (DBSCAN) and partitioning around medoids (PAM) to predict the location of boundary regions and summit points (highest boundary probability) at base-level resolution (see Me</w:t>
-      </w:r>
-      <w:r>
-        <w:t>thods; Supplementary Figure 2).</w:t>
+        <w:t>, uses density-based spatial clustering (DBSCAN) and partitioning around medoids (PAM) to predict the location of boundary regions and summit points (highest boundary probability) at base-level resolution (see Methods; Supplementary Figure 2).</w:t>
       </w:r>
     </w:p>
     <w:p>
@@ -2245,13 +1963,7 @@
         <w:t>preciseTAD</w:t>
       </w:r>
       <w:r>
-        <w:t xml:space="preserve"> model predicted a total of 12,258 TAD and 15,707 chromatin loop boundaries in GM12878, as well as 9,603 TAD an</w:t>
-      </w:r>
-      <w:r>
-        <w:t>d 11,154 chromatin loop boundaries in K562 cell line (Supplementary Table 4). We reported less predicted TAD boundaries at 5 kb than Arrowhead on both cell lines (Table 1, Supplementary Table 3). This can be attributed to Arrowhead’s inflation of called TA</w:t>
-      </w:r>
-      <w:r>
-        <w:t xml:space="preserve">Ds, that, when visualized, often do not correspond to domains enriched in internal interactions (Figure 5A) and signal of known drivers of domain boundaries (Figure 5B). </w:t>
+        <w:t xml:space="preserve"> model predicted a total of 12,258 TAD and 15,707 chromatin loop boundaries in GM12878, as well as 9,603 TAD and 11,154 chromatin loop boundaries in K562 cell line (Supplementary Table 4). We reported less predicted TAD boundaries at 5 kb than Arrowhead on both cell lines (Table 1, Supplementary Table 3). This can be attributed to Arrowhead’s inflation of called TADs, that, when visualized, often do not correspond to domains enriched in internal interactions (Figure 5A) and signal of known drivers of domain boundaries (Figure 5B). </w:t>
       </w:r>
       <w:r>
         <w:rPr>
@@ -2260,10 +1972,7 @@
         <w:t>preciseTAD</w:t>
       </w:r>
       <w:r>
-        <w:t xml:space="preserve"> also predicted fewer chromatin loop boundaries than Peakachu (Table 1, Supp</w:t>
-      </w:r>
-      <w:r>
-        <w:t xml:space="preserve">lementary Table 3). This can be attributed to Peakachu’s use of only CTCF sites to call boundaries, while </w:t>
+        <w:t xml:space="preserve"> also predicted fewer chromatin loop boundaries than Peakachu (Table 1, Supplementary Table 3). This can be attributed to Peakachu’s use of only CTCF sites to call boundaries, while </w:t>
       </w:r>
       <w:r>
         <w:rPr>
@@ -2272,10 +1981,7 @@
         <w:t>preciseTAD</w:t>
       </w:r>
       <w:r>
-        <w:t xml:space="preserve"> </w:t>
-      </w:r>
-      <w:r>
-        <w:t>leverages four known drivers of 3D chromatin, including CTCF, RAD21, SMC3, and ZNF143. These results suggest that genome annotation-driven predicted boundaries may be more biologically relevant than those detected from Hi-C data alone.</w:t>
+        <w:t xml:space="preserve"> leverages four known drivers of 3D chromatin, including CTCF, RAD21, SMC3, and ZNF143. These results suggest that genome annotation-driven predicted boundaries may be more biologically relevant than those detected from Hi-C data alone.</w:t>
       </w:r>
     </w:p>
     <w:p>
@@ -2351,46 +2057,37 @@
         <w:rPr>
           <w:b/>
         </w:rPr>
-        <w:t xml:space="preserve"> boundar</w:t>
-      </w:r>
-      <w:r>
-        <w:rPr>
-          <w:b/>
-        </w:rPr>
-        <w:t>ies are enriched for known molecular drivers of 3D chromatin.</w:t>
-      </w:r>
-      <w:r>
-        <w:t xml:space="preserve"> (A) The location of Arrowhead-called TAD boundaries (blue) vs. </w:t>
-      </w:r>
-      <w:r>
+        <w:t xml:space="preserve"> boundaries are enriched for known molecular drivers of 3D chromatin.</w:t>
+      </w:r>
+      <w:r>
+        <w:t xml:space="preserve"> (A) The location of Arrowhead-called TAD boundaries (blue) vs. preciseTAD-predicted TAD boundaries (green) on GM12878 data (chr14:50085000-50800000). The black line represents the predicted probability of each base being a TAD boundary. (B) A zoomed-in portion of the genome shows the preciseTAD boundary region (PTBR, highlighted yellow), a cluster of bases with high probability of being a boundary, and the corresponding signal profiles of CTCF, RAD21, SMC3, and ZNF143. (C, D) Signal profile plots comparing the strength of CTCF, RAD21, SMC3, and ZNF143 binding around Arrowhead-called boundaries (blue, C), Peakachu loop boundaries (red, D) vs. preciseTAD-predicted boundaries (green).</w:t>
+      </w:r>
+    </w:p>
+    <w:p>
+      <w:pPr>
+        <w:pStyle w:val="BodyText"/>
+        <w:spacing w:line="480" w:lineRule="auto"/>
+      </w:pPr>
+      <w:r>
+        <w:t xml:space="preserve">Next, we evaluated the biological significance of </w:t>
+      </w:r>
+      <w:r>
+        <w:rPr>
+          <w:i/>
+        </w:rPr>
         <w:t>preciseTAD</w:t>
       </w:r>
       <w:r>
-        <w:t>-predicted TAD boundaries (green) on GM12878 data (chr14:50085000-50800000). The black line represents the predicted prob</w:t>
-      </w:r>
-      <w:r>
-        <w:t>ability of each base being a TAD boundary. (B) A zoomed-in portion of the genome shows the preciseTAD boundary region (PTBR, highlighted yellow), a cluster of bases with high probability of being a boundary, and the corresponding signal profiles of CTCF, R</w:t>
-      </w:r>
-      <w:r>
-        <w:t>AD21, SMC3, and ZNF143. (C, D) Signal profile plots comparing the strength of CTCF, RAD21, SMC3, and ZNF143 binding around Arrowhead-called boundaries (blue, C), Peakachu loop boundaries (red, D) vs. </w:t>
-      </w:r>
-      <w:r>
+        <w:t xml:space="preserve"> boundary points. Signal of four known molecular drivers of 3D chromatin (CTCF, RAD21, SMC3, and ZNF143) colocalized more frequently around </w:t>
+      </w:r>
+      <w:r>
+        <w:rPr>
+          <w:i/>
+        </w:rPr>
         <w:t>preciseTAD</w:t>
       </w:r>
       <w:r>
-        <w:t>-predicted boundaries (green).</w:t>
-      </w:r>
-    </w:p>
-    <w:p>
-      <w:pPr>
-        <w:pStyle w:val="BodyText"/>
-        <w:spacing w:line="480" w:lineRule="auto"/>
-      </w:pPr>
-      <w:r>
-        <w:t>Next, we evalua</w:t>
-      </w:r>
-      <w:r>
-        <w:t xml:space="preserve">ted the biological significance of </w:t>
+        <w:t xml:space="preserve">-predicted boundary points, as compared to Arrowhead-called TAD and Peakachu loop boundaries, respectively (Figure 5C, 5D; Supplementary Figure 5A, 5B). Surprised by the poor signal distribution around Arrowhead boundaries, we compared signals centered on boundaries called by Arrowhead, Peakachu, and our SpectralTAD [33] TAD caller. We confirmed the poor signal distribution around Arrowhead boundaries, in contrast to the relatively well-performing Peakachu- and SpectralTAD-called boundaries (Supplementary Figure 5C, D). Signal enrichment heatmaps confirmed that </w:t>
       </w:r>
       <w:r>
         <w:rPr>
@@ -2399,7 +2096,7 @@
         <w:t>preciseTAD</w:t>
       </w:r>
       <w:r>
-        <w:t xml:space="preserve"> boundary points. Signal of four known molecular drivers of 3D chromatin (CTCF, RAD21, SMC3, and ZNF143) colocalized more frequently around </w:t>
+        <w:t xml:space="preserve">-predicted boundaries were more enriched for the same genomic annotations than either Arrowhead or Peakachu boundaries alone (Supplementary Figures 6-7). </w:t>
       </w:r>
       <w:r>
         <w:rPr>
@@ -2408,40 +2105,7 @@
         <w:t>preciseTAD</w:t>
       </w:r>
       <w:r>
-        <w:t>-predicted boundary points, as compared to Arrowhead-called T</w:t>
-      </w:r>
-      <w:r>
-        <w:t>AD and Peakachu loop boundaries, respectively (Figure 5C, 5D; Supplementary Figure 5A, 5B). Surprised by the poor signal distribution around Arrowhead boundaries, we compared signals centered on boundaries called by Arrowhead, Peakachu, and our SpectralTAD</w:t>
-      </w:r>
-      <w:r>
-        <w:t xml:space="preserve"> [33] TAD caller. We confirmed the poor signal distribution around Arrowhead boundaries, in contrast to the relatively well-performing Peakachu- and SpectralTAD-called boundaries (Supplementary Figure 5C, D). Signal enrichment heatmaps confirmed that </w:t>
-      </w:r>
-      <w:r>
-        <w:rPr>
-          <w:i/>
-        </w:rPr>
-        <w:t>preci</w:t>
-      </w:r>
-      <w:r>
-        <w:rPr>
-          <w:i/>
-        </w:rPr>
-        <w:t>seTAD</w:t>
-      </w:r>
-      <w:r>
-        <w:t xml:space="preserve">-predicted boundaries were more enriched for the same genomic annotations than either Arrowhead or Peakachu boundaries alone (Supplementary Figures 6-7). </w:t>
-      </w:r>
-      <w:r>
-        <w:rPr>
-          <w:i/>
-        </w:rPr>
-        <w:t>preciseTAD</w:t>
-      </w:r>
-      <w:r>
-        <w:t xml:space="preserve"> boundaries were statistically significantly closer to the top-ranked TFBSs (Wilcoxon p</w:t>
-      </w:r>
-      <w:r>
-        <w:t xml:space="preserve">-value &lt; 0.001 versus Arrowhead and Peakachu boundaries, respectively, Figure 6A, Supplementary Figure 8). These results indicate that </w:t>
+        <w:t xml:space="preserve"> boundaries were statistically significantly closer to the top-ranked TFBSs (Wilcoxon p-value &lt; 0.001 versus Arrowhead and Peakachu boundaries, respectively, Figure 6A, Supplementary Figure 8). These results indicate that </w:t>
       </w:r>
       <w:r>
         <w:rPr>
@@ -2467,10 +2131,7 @@
         <w:t>preciseTAD</w:t>
       </w:r>
       <w:r>
-        <w:t xml:space="preserve"> boundaries are more </w:t>
-      </w:r>
-      <w:r>
-        <w:t>conserved across cell lines</w:t>
+        <w:t xml:space="preserve"> boundaries are more conserved across cell lines</w:t>
       </w:r>
       <w:bookmarkEnd w:id="10"/>
     </w:p>
@@ -2498,10 +2159,7 @@
         <w:t>preciseTAD</w:t>
       </w:r>
       <w:r>
-        <w:t xml:space="preserve">-predicted domain boundaries were conserved </w:t>
-      </w:r>
-      <w:r>
-        <w:t xml:space="preserve">between GM12878 and K562 cell lines when using models trained on Arrowhead/Peakachu data (J=0.383 and J=0.444, respectively, Figure 6C, 6E). The better conservation of </w:t>
+        <w:t xml:space="preserve">-predicted domain boundaries were conserved between GM12878 and K562 cell lines when using models trained on Arrowhead/Peakachu data (J=0.383 and J=0.444, respectively, Figure 6C, 6E). The better conservation of </w:t>
       </w:r>
       <w:r>
         <w:rPr>
@@ -2510,10 +2168,7 @@
         <w:t>preciseTAD</w:t>
       </w:r>
       <w:r>
-        <w:t>-predicted boundaries further supports the notion of their higher biological r</w:t>
-      </w:r>
-      <w:r>
-        <w:t>elevance.</w:t>
+        <w:t>-predicted boundaries further supports the notion of their higher biological relevance.</w:t>
       </w:r>
     </w:p>
     <w:p>
@@ -2590,76 +2245,49 @@
         <w:t>-predicted boundaries are closer to CTCF sites and more conserved across cell lines</w:t>
       </w:r>
       <w:r>
-        <w:t xml:space="preserve">. (A) Log2 genomic distance distribution from called and predicted boundaries to nearest CTCF sites. The p-values are from the Wilcoxon Rank Sum test. </w:t>
-      </w:r>
-      <w:r>
-        <w:t xml:space="preserve">(B-E) Venn diagrams illustrating the levels of conservation (overlap) between domain boundaries for </w:t>
+        <w:t xml:space="preserve">. (A) Log2 genomic distance distribution from called and predicted boundaries to nearest CTCF sites. The p-values are from the Wilcoxon Rank Sum test. (B-E) Venn diagrams illustrating the levels of conservation (overlap) between domain boundaries for </w:t>
       </w:r>
       <w:r>
         <w:lastRenderedPageBreak/>
-        <w:t xml:space="preserve">GM12878 (red) and K562 (blue) cell lines identified by Arrowhead (B), Peakachu (D), </w:t>
-      </w:r>
-      <w:r>
+        <w:t>GM12878 (red) and K562 (blue) cell lines identified by Arrowhead (B), Peakachu (D), preciseTAD-predicted boundaries using Arrowhead- and Peakachu-trained models () Arrowhead-trained preciseTAD models (C), Peakachu boundaries themselves (C, E, respectively). Boundaries involving Arrowhead/Peakachu were flanked by 5 kb/10 kb, respectively.</w:t>
+      </w:r>
+    </w:p>
+    <w:p>
+      <w:pPr>
+        <w:pStyle w:val="Heading2"/>
+        <w:spacing w:line="480" w:lineRule="auto"/>
+      </w:pPr>
+      <w:bookmarkStart w:id="11" w:name="Xae467839b74e35f459ac82c292447b2712c4303"/>
+      <w:r>
+        <w:t xml:space="preserve">Boundaries predicted by </w:t>
+      </w:r>
+      <w:r>
+        <w:rPr>
+          <w:i/>
+        </w:rPr>
         <w:t>preciseTAD</w:t>
       </w:r>
       <w:r>
-        <w:t>-predicted boundaries using Arrowhead- and Peakachu-trained mo</w:t>
-      </w:r>
-      <w:r>
-        <w:t xml:space="preserve">dels () Arrowhead-trained </w:t>
-      </w:r>
-      <w:r>
+        <w:t xml:space="preserve"> models trained on TAD and loop boundaries are highly overlapping</w:t>
+      </w:r>
+      <w:bookmarkEnd w:id="11"/>
+    </w:p>
+    <w:p>
+      <w:pPr>
+        <w:pStyle w:val="FirstParagraph"/>
+        <w:spacing w:line="480" w:lineRule="auto"/>
+      </w:pPr>
+      <w:r>
+        <w:t xml:space="preserve">The majority of boundaries predicted by the Arrowhead-trained </w:t>
+      </w:r>
+      <w:r>
+        <w:rPr>
+          <w:i/>
+        </w:rPr>
         <w:t>preciseTAD</w:t>
       </w:r>
       <w:r>
-        <w:t xml:space="preserve"> models (C), Peakachu boundaries themselves (C, E, respectively). Boundaries involving Arrowhead/Peakachu were flanked by 5 kb/10 kb, respectively.</w:t>
-      </w:r>
-    </w:p>
-    <w:p>
-      <w:pPr>
-        <w:pStyle w:val="Heading2"/>
-        <w:spacing w:line="480" w:lineRule="auto"/>
-      </w:pPr>
-      <w:bookmarkStart w:id="11" w:name="Xae467839b74e35f459ac82c292447b2712c4303"/>
-      <w:r>
-        <w:t xml:space="preserve">Boundaries predicted by </w:t>
-      </w:r>
-      <w:r>
-        <w:rPr>
-          <w:i/>
-        </w:rPr>
-        <w:t>preciseTAD</w:t>
-      </w:r>
-      <w:r>
-        <w:t xml:space="preserve"> models trained on TAD and loop bounda</w:t>
-      </w:r>
-      <w:r>
-        <w:t>ries are highly overlapping</w:t>
-      </w:r>
-      <w:bookmarkEnd w:id="11"/>
-    </w:p>
-    <w:p>
-      <w:pPr>
-        <w:pStyle w:val="FirstParagraph"/>
-        <w:spacing w:line="480" w:lineRule="auto"/>
-      </w:pPr>
-      <w:r>
-        <w:t xml:space="preserve">The majority of boundaries predicted by the Arrowhead-trained </w:t>
-      </w:r>
-      <w:r>
-        <w:rPr>
-          <w:i/>
-        </w:rPr>
-        <w:t>preciseTAD</w:t>
-      </w:r>
-      <w:r>
-        <w:t xml:space="preserve"> model represented a subset of the larger group of boundaries predicted by the Peakachu-trained model (Supplementary Figure 9). This is expected as loop bou</w:t>
-      </w:r>
-      <w:r>
-        <w:t>ndaries detected by Peakachu are more abundant, while comparatively wide TAD boundaries detected by Arrowhead likely represent the higher level of the 3D chromatin organization. Together with the results in Figure 4C, the high overlap between boundaries pr</w:t>
-      </w:r>
-      <w:r>
-        <w:t>edicted by Arrowhead- and Peakachu-trained models suggests that TAD and loop boundaries may be driven by similar molecular mechanisms.</w:t>
+        <w:t xml:space="preserve"> model represented a subset of the larger group of boundaries predicted by the Peakachu-trained model (Supplementary Figure 9). This is expected as loop boundaries detected by Peakachu are more abundant, while comparatively wide TAD boundaries detected by Arrowhead likely represent the higher level of the 3D chromatin organization. Together with the results in Figure 4C, the high overlap between boundaries predicted by Arrowhead- and Peakachu-trained models suggests that TAD and loop boundaries may be driven by similar molecular mechanisms.</w:t>
       </w:r>
     </w:p>
     <w:p>
@@ -2668,19 +2296,7 @@
         <w:spacing w:line="480" w:lineRule="auto"/>
       </w:pPr>
       <w:r>
-        <w:t>Guided by the high predictive performance when training and testing on different cell lines (Figure 4D), we opted to eval</w:t>
-      </w:r>
-      <w:r>
-        <w:t>uate whether models trained using Arrowhead/Peakachu ground truth data in one cell line could be leveraged to predict boundaries using annotation data from another cell line. We evaluated two scenarios: 1) training on GM12878 and predicting boundaries on G</w:t>
-      </w:r>
-      <w:r>
-        <w:t>M12878 (GM on GM) vs. training on K562 and predicting on GM12878 (K on GM), and 2) training on K562 and predicting boundaries on K562 (K on K) vs. training on GM12878 and predicting boundaries on K562 (GM on K). Using Arrowhead-trained models, 76% (J=0.701</w:t>
-      </w:r>
-      <w:r>
-        <w:t>) and 81% (J=0.751) of predicted boundaries overlapped in both cross-cell-line prediction scenarios (Supplementary Figure 10A, 10B). Likewise, when using Peakachu-trained models, we observed 85% (J=0.705) and 88% (J=0.759) overlaps (Supplementary 10C, 10D)</w:t>
-      </w:r>
-      <w:r>
-        <w:t xml:space="preserve">. Furthermore, boundaries predicted on unseen annotation data exhibited similar level of </w:t>
+        <w:t xml:space="preserve">Guided by the high predictive performance when training and testing on different cell lines (Figure 4D), we opted to evaluate whether models trained using Arrowhead/Peakachu ground truth data in one cell line could be leveraged to predict boundaries using annotation data from another cell line. We evaluated two scenarios: 1) training on GM12878 and predicting boundaries on GM12878 (GM on GM) vs. training on K562 and predicting on GM12878 (K on GM), and 2) training on K562 and predicting boundaries on K562 (K on K) vs. training on GM12878 and predicting boundaries on K562 (GM on K). Using Arrowhead-trained models, 76% (J=0.701) and 81% (J=0.751) of predicted boundaries overlapped in both cross-cell-line prediction scenarios (Supplementary Figure 10A, 10B). Likewise, when using Peakachu-trained models, we observed 85% (J=0.705) and 88% (J=0.759) overlaps (Supplementary 10C, 10D). Furthermore, boundaries predicted on unseen annotation data exhibited similar level of </w:t>
       </w:r>
       <w:r>
         <w:lastRenderedPageBreak/>
@@ -2722,10 +2338,7 @@
         <w:t>preciseTAD</w:t>
       </w:r>
       <w:r>
-        <w:t>, a machine learning approach for precise prediction of TAD or loo</w:t>
-      </w:r>
-      <w:r>
-        <w:t xml:space="preserve">p boundaries from functional genomic annotations. </w:t>
+        <w:t xml:space="preserve">, a machine learning approach for precise prediction of TAD or loop boundaries from functional genomic annotations. </w:t>
       </w:r>
       <w:r>
         <w:rPr>
@@ -2740,13 +2353,7 @@
         <w:rPr>
           <w:i/>
         </w:rPr>
-        <w:t>p</w:t>
-      </w:r>
-      <w:r>
-        <w:rPr>
-          <w:i/>
-        </w:rPr>
-        <w:t>reciseTAD</w:t>
+        <w:t>preciseTAD</w:t>
       </w:r>
       <w:r>
         <w:t xml:space="preserve"> predicts the probability of each base being a boundary, and identifies the precise location of boundary regions and the most likely boundary points. </w:t>
@@ -2758,16 +2365,7 @@
         <w:t>preciseTAD</w:t>
       </w:r>
       <w:r>
-        <w:t xml:space="preserve"> was benchmarked against two boundary calling tools, Arrowhead [36], an established TAD</w:t>
-      </w:r>
-      <w:r>
-        <w:t>-caller, and Peakachu [16] a recently published algorithm for predicting chromatin loops. We first optimized our RF model by systematically comparing different combinations of genome binning (resolution), feature engineering procedures, and resampling tech</w:t>
-      </w:r>
-      <w:r>
-        <w:t>niques. Our results demonstrate that genomic distance between boundary regions and genomic annotations coupled with random under-sampling results in best model performance. We show that binding of four transcription factors (SMC3, RAD21, CTCF, ZNF143) is s</w:t>
-      </w:r>
-      <w:r>
-        <w:t xml:space="preserve">ufficient for accurate boundary predictions. </w:t>
+        <w:t xml:space="preserve"> was benchmarked against two boundary calling tools, Arrowhead [36], an established TAD-caller, and Peakachu [16] a recently published algorithm for predicting chromatin loops. We first optimized our RF model by systematically comparing different combinations of genome binning (resolution), feature engineering procedures, and resampling techniques. Our results demonstrate that genomic distance between boundary regions and genomic annotations coupled with random under-sampling results in best model performance. We show that binding of four transcription factors (SMC3, RAD21, CTCF, ZNF143) is sufficient for accurate boundary predictions. </w:t>
       </w:r>
       <w:r>
         <w:rPr>
@@ -2785,10 +2383,7 @@
         <w:spacing w:line="480" w:lineRule="auto"/>
       </w:pPr>
       <w:r>
-        <w:t>Our machine learning</w:t>
-      </w:r>
-      <w:r>
-        <w:t xml:space="preserve"> framework yielded several interesting observations. We first demonstrated that RF models built using </w:t>
+        <w:t xml:space="preserve">Our machine learning framework yielded several interesting observations. We first demonstrated that RF models built using </w:t>
       </w:r>
       <w:r>
         <w:rPr>
@@ -2797,23 +2392,11 @@
         <w:t>distance</w:t>
       </w:r>
       <w:r>
-        <w:t xml:space="preserve">-type predictors outperformed models built on previously published feature engineering techniques, including signal strength, overlap counts, and </w:t>
-      </w:r>
-      <w:r>
-        <w:t xml:space="preserve">overlap percents [37–40]. We further demonstrated that class imbalance hinders boundary </w:t>
+        <w:t xml:space="preserve">-type predictors outperformed models built on previously published feature engineering techniques, including signal strength, overlap counts, and overlap percents [37–40]. We further demonstrated that class imbalance hinders boundary </w:t>
       </w:r>
       <w:r>
         <w:lastRenderedPageBreak/>
-        <w:t>prediction, but can be effectively addressed by a simple random under-sampling technique, an aspect of boundary prediction unaddressed in previous studies [37–39]. We s</w:t>
-      </w:r>
-      <w:r>
-        <w:t xml:space="preserve">howed that information about only four transcription factors (CTCF, SMC3, RAD21, ZNF143) is necessary and sufficient for accurate boundary prediction, outperforming histone modification- and BroadHMM-built models [38,39]. These are known components of the </w:t>
-      </w:r>
-      <w:r>
-        <w:t>loop extrusion model, an established theory of how loops are made by a ring-shaped adenosine triphosphatase-driven complex called cohesin [18,20–24]. Interestingly, the same transcription factors accurately predicted both TAD and loop boundaries, suggestin</w:t>
-      </w:r>
-      <w:r>
-        <w:t>g a similarity of the mechanisms of TAD and loop formation. This suggested that the random forest model, when tuned and feature engineered correctly, is highly effective in predicting biologically relevant domain boundaries.</w:t>
+        <w:t>prediction, but can be effectively addressed by a simple random under-sampling technique, an aspect of boundary prediction unaddressed in previous studies [37–39]. We showed that information about only four transcription factors (CTCF, SMC3, RAD21, ZNF143) is necessary and sufficient for accurate boundary prediction, outperforming histone modification- and BroadHMM-built models [38,39]. These are known components of the loop extrusion model, an established theory of how loops are made by a ring-shaped adenosine triphosphatase-driven complex called cohesin [18,20–24]. Interestingly, the same transcription factors accurately predicted both TAD and loop boundaries, suggesting a similarity of the mechanisms of TAD and loop formation. This suggested that the random forest model, when tuned and feature engineered correctly, is highly effective in predicting biologically relevant domain boundaries.</w:t>
       </w:r>
     </w:p>
     <w:p>
@@ -2822,32 +2405,11 @@
         <w:spacing w:line="480" w:lineRule="auto"/>
       </w:pPr>
       <w:r>
-        <w:t>Besides balanced accuracy (BA),</w:t>
-      </w:r>
-      <w:r>
-        <w:t xml:space="preserve"> we investigated five other performance metrics, including accuracy, area under the receiver operating characteristic curve (AUROC), precision, F1-score, and area under the precision-recall curve (AUPRC) (Supplementary Table 5). Our aim was to have a balan</w:t>
-      </w:r>
-      <w:r>
-        <w:t>ced metric sensitive to class imbalance such that it would not favor one component of the confusion matrix. The accuracy metric can be artificially inflated by true negatives (TN), the set of genomic bins correctly predicted as not containing a ground trut</w:t>
-      </w:r>
-      <w:r>
-        <w:t>h boundary. AUROC captures how a model generally performs across different thresholds. However, it doesn’t place more emphasis on one class over the other, so it does not reflect the minority class well. Precision indicates the rate at which positive predi</w:t>
-      </w:r>
-      <w:r>
-        <w:t>ctions are correct and can be artificially deflated by low proportions of true positives (TP), the set of genomic bins correctly predicted as containing a ground truth boundary. While F1-score is a composite metric, it can be susceptible to different value</w:t>
-      </w:r>
-      <w:r>
-        <w:t>s for precision and recall. Lastly, AUPRC is insensitive toward class imbalance, preventing us from investigating its effect, and also omits from its calculation TN values. All of these are important considerations to make when choosing a performance metri</w:t>
-      </w:r>
-      <w:r>
-        <w:t xml:space="preserve">c. For these reasons, we opted to report balanced accuracy (BA). The BA benefits from incorporating all </w:t>
+        <w:t xml:space="preserve">Besides balanced accuracy (BA), we investigated five other performance metrics, including accuracy, area under the receiver operating characteristic curve (AUROC), precision, F1-score, and area under the precision-recall curve (AUPRC) (Supplementary Table 5). Our aim was to have a balanced metric sensitive to class imbalance such that it would not favor one component of the confusion matrix. The accuracy metric can be artificially inflated by true negatives (TN), the set of genomic bins correctly predicted as not containing a ground truth boundary. AUROC captures how a model generally performs across different thresholds. However, it doesn’t place more emphasis on one class over the other, so it does not reflect the minority class well. Precision indicates the rate at which positive predictions are correct and can be artificially deflated by low proportions of true positives (TP), the set of genomic bins correctly predicted as containing a ground truth boundary. While F1-score is a composite metric, it can be susceptible to different values for precision and recall. Lastly, AUPRC is insensitive toward class imbalance, preventing us from investigating its effect, and also omits from its calculation TN values. All of these are important considerations to make when choosing a performance metric. For these reasons, we opted to report balanced accuracy (BA). The BA benefits from incorporating all </w:t>
       </w:r>
       <w:r>
         <w:lastRenderedPageBreak/>
-        <w:t>components of the confusion matrix, while also being sensitive to class imbalance, a necessary characteristic when comparing performances to models buil</w:t>
-      </w:r>
-      <w:r>
-        <w:t>t using no data resampling.</w:t>
+        <w:t>components of the confusion matrix, while also being sensitive to class imbalance, a necessary characteristic when comparing performances to models built using no data resampling.</w:t>
       </w:r>
     </w:p>
     <w:p>
@@ -2865,10 +2427,7 @@
         <w:t>preciseTAD</w:t>
       </w:r>
       <w:r>
-        <w:t xml:space="preserve"> predicts base-level resolution boundaries, alleviating resolution limitations of Hi-C data. However, a natural question is how resolu</w:t>
-      </w:r>
-      <w:r>
-        <w:t xml:space="preserve">tion (width) of boundary regions identified by </w:t>
+        <w:t xml:space="preserve"> predicts base-level resolution boundaries, alleviating resolution limitations of Hi-C data. However, a natural question is how resolution (width) of boundary regions identified by </w:t>
       </w:r>
       <w:r>
         <w:rPr>
@@ -2877,10 +2436,7 @@
         <w:t>preciseTAD</w:t>
       </w:r>
       <w:r>
-        <w:t xml:space="preserve"> (PTBRs) compares with that of Hi-C data. Our preliminary observations indicate that, under most optimal settings, the width of PTBRs parallels the resolution of Hi-C data. Furthermore, each PTBR is </w:t>
-      </w:r>
-      <w:r>
-        <w:t xml:space="preserve">formed by several sub-regions with the probability of being a boundary defined by the threshold </w:t>
+        <w:t xml:space="preserve"> (PTBRs) compares with that of Hi-C data. Our preliminary observations indicate that, under most optimal settings, the width of PTBRs parallels the resolution of Hi-C data. Furthermore, each PTBR is formed by several sub-regions with the probability of being a boundary defined by the threshold </w:t>
       </w:r>
       <m:oMath>
         <m:r>
@@ -2898,20 +2454,11 @@
           <w:rPr>
             <w:rFonts w:ascii="Cambria Math" w:hAnsi="Cambria Math"/>
           </w:rPr>
-          <m:t>t</m:t>
-        </m:r>
-        <m:r>
-          <w:rPr>
-            <w:rFonts w:ascii="Cambria Math" w:hAnsi="Cambria Math"/>
-          </w:rPr>
-          <m:t>=1</m:t>
+          <m:t>t=1</m:t>
         </m:r>
       </m:oMath>
       <w:r>
-        <w:t xml:space="preserve"> in the current study). Yet, the preciseTAD boundary points (PTBPs, medoids identified within each PTBR) had the highest density of CTCF and other trans</w:t>
-      </w:r>
-      <w:r>
-        <w:t>cription factor binding signal (Figure 5). Our results are in line with the emergent view that domain boundaries are dynamic [41] and their well-defined location arise as a consequence of the population average in bulk Hi-C data [18,42].</w:t>
+        <w:t xml:space="preserve"> in the current study). Yet, the preciseTAD boundary points (PTBPs, medoids identified within each PTBR) had the highest density of CTCF and other transcription factor binding signal (Figure 5). Our results are in line with the emergent view that domain boundaries are dynamic [41] and their well-defined location arise as a consequence of the population average in bulk Hi-C data [18,42].</w:t>
       </w:r>
     </w:p>
     <w:p>
@@ -2920,10 +2467,7 @@
         <w:spacing w:line="480" w:lineRule="auto"/>
       </w:pPr>
       <w:r>
-        <w:t>We show that, unli</w:t>
-      </w:r>
-      <w:r>
-        <w:t xml:space="preserve">ke Arrowhead, </w:t>
+        <w:t xml:space="preserve">We show that, unlike Arrowhead, </w:t>
       </w:r>
       <w:r>
         <w:rPr>
@@ -2941,13 +2485,7 @@
         <w:t>preciseTAD</w:t>
       </w:r>
       <w:r>
-        <w:t xml:space="preserve"> boundaries predicted using models trained on </w:t>
-      </w:r>
-      <w:r>
-        <w:t>either TAD or loop boundaries (Arrowhead and Peakachu data) were enriched for known architectural transcription factors including CTCF, RAD21, SMC3, and ZNF143, supporting recent observations that TADs and loops may be generated by similar mechanisms [20].</w:t>
-      </w:r>
-      <w:r>
-        <w:t xml:space="preserve"> Likewise, </w:t>
+        <w:t xml:space="preserve"> boundaries predicted using models trained on either TAD or loop boundaries (Arrowhead and Peakachu data) were enriched for known architectural transcription factors including CTCF, RAD21, SMC3, and ZNF143, supporting recent observations that TADs and loops may be generated by similar mechanisms [20]. Likewise, </w:t>
       </w:r>
       <w:r>
         <w:rPr>
@@ -2956,10 +2494,7 @@
         <w:t>preciseTAD</w:t>
       </w:r>
       <w:r>
-        <w:t xml:space="preserve"> </w:t>
-      </w:r>
-      <w:r>
-        <w:t>boundaries were more conserved between GM12878 and K562 cell lines, a known feature among the 3D architecture of the human genome, further highlighting their biological significance.</w:t>
+        <w:t xml:space="preserve"> boundaries were more conserved between GM12878 and K562 cell lines, a known feature among the 3D architecture of the human genome, further highlighting their biological significance.</w:t>
       </w:r>
     </w:p>
     <w:p>
@@ -2974,10 +2509,7 @@
         <w:t>preciseTAD</w:t>
       </w:r>
       <w:r>
-        <w:t xml:space="preserve"> offers flexibility in controlling both the number of predicted</w:t>
-      </w:r>
-      <w:r>
-        <w:t xml:space="preserve"> boundaries and the distance between them. The two primary parameters are the probability threshold </w:t>
+        <w:t xml:space="preserve"> offers flexibility in controlling both the number of predicted boundaries and the distance between them. The two primary parameters are the probability threshold </w:t>
       </w:r>
       <m:oMath>
         <m:r>
@@ -3009,13 +2541,7 @@
         <w:rPr>
           <w:i/>
         </w:rPr>
-        <w:t>preci</w:t>
-      </w:r>
-      <w:r>
-        <w:rPr>
-          <w:i/>
-        </w:rPr>
-        <w:t>seTAD</w:t>
+        <w:t>preciseTAD</w:t>
       </w:r>
       <w:r>
         <w:t xml:space="preserve">. Lower values of </w:t>
@@ -3047,13 +2573,7 @@
           <w:rPr>
             <w:rFonts w:ascii="Cambria Math" w:hAnsi="Cambria Math"/>
           </w:rPr>
-          <m:t>t</m:t>
-        </m:r>
-        <m:r>
-          <w:rPr>
-            <w:rFonts w:ascii="Cambria Math" w:hAnsi="Cambria Math"/>
-          </w:rPr>
-          <m:t>=(0.975,0.99,1.0)</m:t>
+          <m:t>t=(0.975,0.99,1.0)</m:t>
         </m:r>
       </m:oMath>
       <w:r>
@@ -3075,19 +2595,7 @@
           <w:rPr>
             <w:rFonts w:ascii="Cambria Math" w:hAnsi="Cambria Math"/>
           </w:rPr>
-          <m:t>ϵ</m:t>
-        </m:r>
-        <m:r>
-          <w:rPr>
-            <w:rFonts w:ascii="Cambria Math" w:hAnsi="Cambria Math"/>
-          </w:rPr>
-          <m:t>=(1000,5000,10000,150</m:t>
-        </m:r>
-        <m:r>
-          <w:rPr>
-            <w:rFonts w:ascii="Cambria Math" w:hAnsi="Cambria Math"/>
-          </w:rPr>
-          <m:t>00,20000,25000)</m:t>
+          <m:t>ϵ=(1000,5000,10000,15000,20000,25000)</m:t>
         </m:r>
       </m:oMath>
       <w:r>
@@ -3100,23 +2608,14 @@
         <w:t>preciseTAD</w:t>
       </w:r>
       <w:r>
-        <w:t xml:space="preserve"> boundaries conv</w:t>
-      </w:r>
-      <w:r>
-        <w:t xml:space="preserve">erged for combinations of </w:t>
+        <w:t xml:space="preserve"> boundaries converged for combinations of </w:t>
       </w:r>
       <m:oMath>
         <m:r>
           <w:rPr>
             <w:rFonts w:ascii="Cambria Math" w:hAnsi="Cambria Math"/>
           </w:rPr>
-          <m:t>t</m:t>
-        </m:r>
-        <m:r>
-          <w:rPr>
-            <w:rFonts w:ascii="Cambria Math" w:hAnsi="Cambria Math"/>
-          </w:rPr>
-          <m:t>=1.0</m:t>
+          <m:t>t=1.0</m:t>
         </m:r>
       </m:oMath>
       <w:r>
@@ -3127,13 +2626,7 @@
           <w:rPr>
             <w:rFonts w:ascii="Cambria Math" w:hAnsi="Cambria Math"/>
           </w:rPr>
-          <m:t>ϵ</m:t>
-        </m:r>
-        <m:r>
-          <w:rPr>
-            <w:rFonts w:ascii="Cambria Math" w:hAnsi="Cambria Math"/>
-          </w:rPr>
-          <m:t>=10000</m:t>
+          <m:t>ϵ=10000</m:t>
         </m:r>
       </m:oMath>
       <w:r>
@@ -3155,19 +2648,7 @@
         <w:t>preciseTAD</w:t>
       </w:r>
       <w:r>
-        <w:t xml:space="preserve"> is that it is dependent on the “ground truth” boundaries provided by a domain caller. Given the wide variety of domain callers and their variable performanc</w:t>
-      </w:r>
-      <w:r>
-        <w:t>e [12,13], defining “ground truth” boundaries is challenging. Ultra-deep Hi-C sequencing [27] and newer technologies for precise mapping of chromatin interactions (e.g., Micro-C [43]), coupled with more precise technologies for genomic annotation profiling</w:t>
-      </w:r>
-      <w:r>
-        <w:t xml:space="preserve"> (e.g., CUT&amp;RUN for precise mapping of transcription factor binding sites) will help to refine the location and the genomic signatures of the “ground truth” boundaries. In the current work, we feel that the total number of domain boundaries is sufficient t</w:t>
-      </w:r>
-      <w:r>
-        <w:t>o guide learning of the association between genomic annotations and boundaries for precise boundary predictions. Indeed, models trained on the larger number of Peakachu-predicted boundaries performed better than those trained on Arrowhead boundaries. Altho</w:t>
-      </w:r>
-      <w:r>
-        <w:t>ugh we provide models trained on both boundary types, we recommend Peakachu-trained models for the base-level prediction of domain boundaries.</w:t>
+        <w:t xml:space="preserve"> is that it is dependent on the “ground truth” boundaries provided by a domain caller. Given the wide variety of domain callers and their variable performance [12,13], defining “ground truth” boundaries is challenging. Ultra-deep Hi-C sequencing [27] and newer technologies for precise mapping of chromatin interactions (e.g., Micro-C [43]), coupled with more precise technologies for genomic annotation profiling (e.g., CUT&amp;RUN for precise mapping of transcription factor binding sites) will help to refine the location and the genomic signatures of the “ground truth” boundaries. In the current work, we feel that the total number of domain boundaries is sufficient to guide learning of the association between genomic annotations and boundaries for precise boundary predictions. Indeed, models trained on the larger number of Peakachu-predicted boundaries performed better than those trained on Arrowhead boundaries. Although we provide models trained on both boundary types, we recommend Peakachu-trained models for the base-level prediction of domain boundaries.</w:t>
       </w:r>
     </w:p>
     <w:p>
@@ -3185,10 +2666,7 @@
         <w:t>preciseTAD</w:t>
       </w:r>
       <w:r>
-        <w:t xml:space="preserve"> is that it does not distinguish boundary types. The hierarchical nature of TAD b</w:t>
-      </w:r>
-      <w:r>
-        <w:t xml:space="preserve">oundaries [33,44,45] is not considered by </w:t>
+        <w:t xml:space="preserve"> is that it does not distinguish boundary types. The hierarchical nature of TAD boundaries [33,44,45] is not considered by </w:t>
       </w:r>
       <w:r>
         <w:rPr>
@@ -3206,17 +2684,11 @@
         <w:t>preciseTAD</w:t>
       </w:r>
       <w:r>
-        <w:t xml:space="preserve"> also does not consider the directionality of CTCF binding [46] as it predicts individual boundaries in contrast to pairs of convergent CTCF m</w:t>
-      </w:r>
-      <w:r>
-        <w:t xml:space="preserve">otifs marking individual domains. Recent research distinguishes CTCF-associated boundaries, </w:t>
+        <w:t xml:space="preserve"> also does not consider the directionality of CTCF binding [46] as it predicts individual boundaries in contrast to pairs of convergent CTCF motifs marking individual domains. Recent research distinguishes CTCF-associated boundaries, </w:t>
       </w:r>
       <w:r>
         <w:lastRenderedPageBreak/>
-        <w:t>CTCF-negative YY1-enriched boundaries, CTCF- and YY1- depleted promoter boundaries, and the fourth class of weak boundaries largely depleted of all three features [</w:t>
-      </w:r>
-      <w:r>
-        <w:t xml:space="preserve">43]. Furthermore, actively transcribed regions can serve as TAD boundaries themselves, independently of CTCF binding [46]. This may lead to some TAD boundaries being undetected by </w:t>
+        <w:t xml:space="preserve">CTCF-negative YY1-enriched boundaries, CTCF- and YY1- depleted promoter boundaries, and the fourth class of weak boundaries largely depleted of all three features [43]. Furthermore, actively transcribed regions can serve as TAD boundaries themselves, independently of CTCF binding [46]. This may lead to some TAD boundaries being undetected by </w:t>
       </w:r>
       <w:r>
         <w:rPr>
@@ -3225,10 +2697,7 @@
         <w:t>preciseTAD</w:t>
       </w:r>
       <w:r>
-        <w:t xml:space="preserve"> despite being detected by domain callers. Our future work will in</w:t>
-      </w:r>
-      <w:r>
-        <w:t>volve incorporating the directionality of CTCF binding in predictive modeling, including additional predictor types, and defining separate models trained on different boundary types.</w:t>
+        <w:t xml:space="preserve"> despite being detected by domain callers. Our future work will involve incorporating the directionality of CTCF binding in predictive modeling, including additional predictor types, and defining separate models trained on different boundary types.</w:t>
       </w:r>
     </w:p>
     <w:p>
@@ -3246,19 +2715,7 @@
         <w:t>preciseTAD</w:t>
       </w:r>
       <w:r>
-        <w:t xml:space="preserve"> is able to identify pre</w:t>
-      </w:r>
-      <w:r>
-        <w:t>cise domain boundaries using cell line-specific genome annotation information of only four transcription factors, CTCF, SMC3, RAD21, ZNF143. Although the ENCODE, NIH Roadmap Epigenomics, FANTOM5, BLUEPRINT, and other members of the International Human Epig</w:t>
-      </w:r>
-      <w:r>
-        <w:t>enome Consortium (IHEC) [47] have been actively cataloging cell line-specific genome annotation datasets, these data remain very sparse. To date (September 2020), the ENCODE project has only five cell lines (GM12878, K562, H1-hESC, HeLa-S3, HepG2) with all</w:t>
-      </w:r>
-      <w:r>
-        <w:t xml:space="preserve"> four transcription factor genomic annotations. Efforts to impute missing cell line-specific genome annotation information [48] started to appear. We envision the broader availability of cell line-specific genomic annotations will enable a more systematic </w:t>
-      </w:r>
-      <w:r>
-        <w:t xml:space="preserve">analysis of domain boundaries using </w:t>
+        <w:t xml:space="preserve"> is able to identify precise domain boundaries using cell line-specific genome annotation information of only four transcription factors, CTCF, SMC3, RAD21, ZNF143. Although the ENCODE, NIH Roadmap Epigenomics, FANTOM5, BLUEPRINT, and other members of the International Human Epigenome Consortium (IHEC) [47] have been actively cataloging cell line-specific genome annotation datasets, these data remain very sparse. To date (September 2020), the ENCODE project has only five cell lines (GM12878, K562, H1-hESC, HeLa-S3, HepG2) with all four transcription factor genomic annotations. Efforts to impute missing cell line-specific genome annotation information [48] started to appear. We envision the broader availability of cell line-specific genomic annotations will enable a more systematic analysis of domain boundaries using </w:t>
       </w:r>
       <w:r>
         <w:rPr>
@@ -3287,10 +2744,7 @@
         <w:spacing w:line="480" w:lineRule="auto"/>
       </w:pPr>
       <w:r>
-        <w:t xml:space="preserve">In summary, we demonstrate that domain boundary prediction is a multi-faceted problem requiring consideration of multiple statistical and biological properties of genomic data. Simply considering </w:t>
-      </w:r>
-      <w:r>
-        <w:t xml:space="preserve">the properties of Hi-C contact matrices ignores the fundamental roles of known molecular drivers of the 3D chromatin structures. Instead, we propose </w:t>
+        <w:t xml:space="preserve">In summary, we demonstrate that domain boundary prediction is a multi-faceted problem requiring consideration of multiple statistical and biological properties of genomic data. Simply considering the properties of Hi-C contact matrices ignores the fundamental roles of known molecular drivers of the 3D chromatin structures. Instead, we propose </w:t>
       </w:r>
       <w:r>
         <w:rPr>
@@ -3299,10 +2753,7 @@
         <w:t>preciseTAD</w:t>
       </w:r>
       <w:r>
-        <w:t>, a supervised machine learning framework that leverages both Hi-C contact matrix information and</w:t>
-      </w:r>
-      <w:r>
-        <w:t xml:space="preserve"> </w:t>
+        <w:t xml:space="preserve">, a supervised machine learning framework that leverages both Hi-C contact matrix information and </w:t>
       </w:r>
       <w:r>
         <w:lastRenderedPageBreak/>
@@ -3333,10 +2784,7 @@
         <w:t>random undersampling</w:t>
       </w:r>
       <w:r>
-        <w:t xml:space="preserve"> - which we use to build random forest classification models for predicting boundary regions. Our method can bridge the resoluti</w:t>
-      </w:r>
-      <w:r>
-        <w:t xml:space="preserve">on gap between 1D ChIP-seq annotations and 3D Hi-C sequencing data for more precise and biologically meaningful boundary identification. We introduce </w:t>
+        <w:t xml:space="preserve"> - which we use to build random forest classification models for predicting boundary regions. Our method can bridge the resolution gap between 1D ChIP-seq annotations and 3D Hi-C sequencing data for more precise and biologically meaningful boundary identification. We introduce </w:t>
       </w:r>
       <w:r>
         <w:rPr>
@@ -3345,10 +2793,7 @@
         <w:t>preciseTAD</w:t>
       </w:r>
       <w:r>
-        <w:t>, an open source R package for leveraging random forests to predict domain boundaries at base-le</w:t>
-      </w:r>
-      <w:r>
-        <w:t xml:space="preserve">vel resolution. We hope that </w:t>
+        <w:t xml:space="preserve">, an open source R package for leveraging random forests to predict domain boundaries at base-level resolution. We hope that </w:t>
       </w:r>
       <w:r>
         <w:rPr>
@@ -3388,19 +2833,7 @@
         <w:spacing w:line="480" w:lineRule="auto"/>
       </w:pPr>
       <w:r>
-        <w:t xml:space="preserve">TAD and loop boundaries called by Arrowhead [36] and Peakachu [16] </w:t>
-      </w:r>
-      <w:r>
-        <w:t>tools were used for training. The autosomal genomic coordinates in the GRCh37/hg19 human genome assembly were considered. Arrowhead-defined TAD boundaries were called from the GM12878 and K562 cell line Hi-C data (MAPQ&gt;0, 5 kb, 10 kb, 25 kb, 50 kb, and 100</w:t>
-      </w:r>
-      <w:r>
-        <w:t xml:space="preserve"> kb resolutions) using the default parameters (Additional File 1). Peakachu chromatin loop boundaries called at 10 kb for the GM12878 and K562 cell lines were downloaded from the Yue lab website (Supplementary Table 1). Unique boundaries were considered as</w:t>
-      </w:r>
-      <w:r>
-        <w:t xml:space="preserve"> the midpoints within the coordinate of each chromatin loop anchor. Chromosome 9 was excluded from all downstream analyses due to the sparsity of contact matrices at 5 kb and 10 kb resolutions for the K562 cell line. Cell-line-specific genomic annotations </w:t>
-      </w:r>
-      <w:r>
-        <w:t>(BroadHMM chromatin states (BroadHMM), histone modifications (HM), and transcription factor binding sites (TFBS)) were obtained from the UCSC Genome Browser Database [49] (Supplementary Table 2).</w:t>
+        <w:t>TAD and loop boundaries called by Arrowhead [36] and Peakachu [16] tools were used for training. The autosomal genomic coordinates in the GRCh37/hg19 human genome assembly were considered. Arrowhead-defined TAD boundaries were called from the GM12878 and K562 cell line Hi-C data (MAPQ&gt;0, 5 kb, 10 kb, 25 kb, 50 kb, and 100 kb resolutions) using the default parameters (Additional File 1). Peakachu chromatin loop boundaries called at 10 kb for the GM12878 and K562 cell lines were downloaded from the Yue lab website (Supplementary Table 1). Unique boundaries were considered as the midpoints within the coordinate of each chromatin loop anchor. Chromosome 9 was excluded from all downstream analyses due to the sparsity of contact matrices at 5 kb and 10 kb resolutions for the K562 cell line. Cell-line-specific genomic annotations (BroadHMM chromatin states (BroadHMM), histone modifications (HM), and transcription factor binding sites (TFBS)) were obtained from the UCSC Genome Browser Database [49] (Supplementary Table 2).</w:t>
       </w:r>
     </w:p>
     <w:p>
@@ -3421,10 +2854,7 @@
         <w:spacing w:line="480" w:lineRule="auto"/>
       </w:pPr>
       <w:r>
-        <w:t>In Hi-C, each chro</w:t>
-      </w:r>
-      <w:r>
-        <w:t xml:space="preserve">mosome is binned into non-overlapping regions of length </w:t>
+        <w:t xml:space="preserve">In Hi-C, each chromosome is binned into non-overlapping regions of length </w:t>
       </w:r>
       <w:r>
         <w:rPr>
@@ -3460,10 +2890,7 @@
         <w:t>r</w:t>
       </w:r>
       <w:r>
-        <w:t>, but</w:t>
-      </w:r>
-      <w:r>
-        <w:t xml:space="preserve"> with middle points corresponding to boundaries defined by the original binning.</w:t>
+        <w:t>, but with middle points corresponding to boundaries defined by the original binning.</w:t>
       </w:r>
     </w:p>
     <w:p>
@@ -3505,13 +2932,7 @@
         <w:rPr>
           <w:i/>
         </w:rPr>
-        <w:t>r</w:t>
-      </w:r>
-      <w:r>
-        <w:rPr>
-          <w:i/>
-        </w:rPr>
-        <w:t>/2</w:t>
+        <w:t>r/2</w:t>
       </w:r>
       <w:r>
         <w:t>). The shifted bins, referred hereafter as bins for simplicity, were then defined as boundary-containing regions (</w:t>
@@ -3532,10 +2953,7 @@
         <w:t>Y = 0</w:t>
       </w:r>
       <w:r>
-        <w:t xml:space="preserve">) otherwise, thus establishing the binary response vector </w:t>
-      </w:r>
-      <w:r>
-        <w:t>(</w:t>
+        <w:t>) otherwise, thus establishing the binary response vector (</w:t>
       </w:r>
       <w:r>
         <w:rPr>
@@ -3579,13 +2997,7 @@
         <w:rPr>
           <w:i/>
         </w:rPr>
-        <w:t>Overlap Count</w:t>
-      </w:r>
-      <w:r>
-        <w:rPr>
-          <w:i/>
-        </w:rPr>
-        <w:t xml:space="preserve"> (OC)</w:t>
+        <w:t>Overlap Count (OC)</w:t>
       </w:r>
       <w:r>
         <w:t>), the percent of overlap between the bin and the total width of genomic annotation regions overlapping it (</w:t>
@@ -3606,10 +3018,7 @@
         <w:t>Distance</w:t>
       </w:r>
       <w:r>
-        <w:t>) (F</w:t>
-      </w:r>
-      <w:r>
-        <w:t>igure 1B). A (</w:t>
+        <w:t>) (Figure 1B). A (</w:t>
       </w:r>
       <m:oMath>
         <m:r>
@@ -3660,10 +3069,7 @@
         <w:t>Peak Signal Strength</w:t>
       </w:r>
       <w:r>
-        <w:t xml:space="preserve"> predictor space were only composed of histone modifications and transcription factor binding s</w:t>
-      </w:r>
-      <w:r>
-        <w:t>ites because BroadHMM chromatin states lack signal values (Supplementary Figure 1).</w:t>
+        <w:t xml:space="preserve"> predictor space were only composed of histone modifications and transcription factor binding sites because BroadHMM chromatin states lack signal values (Supplementary Figure 1).</w:t>
       </w:r>
     </w:p>
     <w:p>
@@ -3683,10 +3089,7 @@
         <w:spacing w:line="480" w:lineRule="auto"/>
       </w:pPr>
       <w:r>
-        <w:t>To assess the impact of class imbalance (CI), defined as the proportion of boundary regions to non-boundary regions, we evaluated three resamplin</w:t>
-      </w:r>
-      <w:r>
-        <w:t xml:space="preserve">g techniques: </w:t>
+        <w:t xml:space="preserve">To assess the impact of class imbalance (CI), defined as the proportion of boundary regions to non-boundary regions, we evaluated three resampling techniques: </w:t>
       </w:r>
       <w:r>
         <w:rPr>
@@ -3720,26 +3123,14 @@
         <w:t>Synthetic Minority Over-Sampling Technique (SMOTE)</w:t>
       </w:r>
       <w:r>
-        <w:t>. For ROS, the minority class was sampled with replacement to obtain the same number of data points in the majority class. For RUS,</w:t>
-      </w:r>
-      <w:r>
-        <w:t xml:space="preserve"> the majority class was sampled without replacement to obtain the same number of data points in the minority class. For SMOTE, under-sampling was performed without replacement from the majority class, while over-sampling was performed by creating new synth</w:t>
-      </w:r>
-      <w:r>
-        <w:t xml:space="preserve">etic observations using the </w:t>
+        <w:t xml:space="preserve">. For ROS, the minority class was sampled with replacement to obtain the same number of data points in the majority class. For RUS, the majority class was sampled without replacement to obtain the same number of data points in the minority class. For SMOTE, under-sampling was performed without replacement from the majority class, while over-sampling was performed by creating new synthetic observations using the </w:t>
       </w:r>
       <m:oMath>
         <m:r>
           <w:rPr>
             <w:rFonts w:ascii="Cambria Math" w:hAnsi="Cambria Math"/>
           </w:rPr>
-          <m:t>k</m:t>
-        </m:r>
-        <m:r>
-          <w:rPr>
-            <w:rFonts w:ascii="Cambria Math" w:hAnsi="Cambria Math"/>
-          </w:rPr>
-          <m:t>=5</m:t>
+          <m:t>k=5</m:t>
         </m:r>
       </m:oMath>
       <w:r>
@@ -3762,10 +3153,7 @@
       </w:pPr>
       <w:bookmarkStart w:id="19" w:name="Xd3f9df5c84275688d41a6575e3ad9fbc36fc715"/>
       <w:r>
-        <w:t xml:space="preserve">Establishing optimal </w:t>
-      </w:r>
-      <w:r>
-        <w:t>data level characteristics for TAD boundary region prediction</w:t>
+        <w:t>Establishing optimal data level characteristics for TAD boundary region prediction</w:t>
       </w:r>
       <w:bookmarkEnd w:id="19"/>
     </w:p>
@@ -3784,10 +3172,7 @@
         <w:t>caret</w:t>
       </w:r>
       <w:r>
-        <w:t xml:space="preserve"> v.6.0 R package [50]) were built to compare model performances between combinations of data resolutions, feature engineering procedures, and r</w:t>
-      </w:r>
-      <w:r>
-        <w:t xml:space="preserve">esampling techniques. Following recommendations to evaluate the model on unseen data [51], a </w:t>
+        <w:t xml:space="preserve"> v.6.0 R package [50]) were built to compare model performances between combinations of data resolutions, feature engineering procedures, and resampling techniques. Following recommendations to evaluate the model on unseen data [51], a </w:t>
       </w:r>
       <w:r>
         <w:rPr>
@@ -3820,13 +3205,7 @@
               <w:rPr>
                 <w:rFonts w:ascii="Cambria Math" w:hAnsi="Cambria Math"/>
               </w:rPr>
-              <m:t>t</m:t>
-            </m:r>
-            <m:r>
-              <w:rPr>
-                <w:rFonts w:ascii="Cambria Math" w:hAnsi="Cambria Math"/>
-              </w:rPr>
-              <m:t>h</m:t>
+              <m:t>th</m:t>
             </m:r>
           </m:sup>
         </m:sSup>
@@ -3856,71 +3235,20 @@
               <w:rPr>
                 <w:rFonts w:ascii="Cambria Math" w:hAnsi="Cambria Math"/>
               </w:rPr>
-              <m:t>N</m:t>
-            </m:r>
-            <m:r>
-              <w:rPr>
-                <w:rFonts w:ascii="Cambria Math" w:hAnsi="Cambria Math"/>
-              </w:rPr>
-              <m:t>×(</m:t>
-            </m:r>
-            <m:r>
-              <w:rPr>
-                <w:rFonts w:ascii="Cambria Math" w:hAnsi="Cambria Math"/>
-              </w:rPr>
-              <m:t>p</m:t>
-            </m:r>
-            <m:r>
-              <w:rPr>
-                <w:rFonts w:ascii="Cambria Math" w:hAnsi="Cambria Math"/>
-              </w:rPr>
-              <m:t>+1)</m:t>
+              <m:t>N×(p+1)</m:t>
             </m:r>
           </m:sub>
         </m:sSub>
       </m:oMath>
       <w:r>
-        <w:t>, was construct</w:t>
-      </w:r>
-      <w:r>
-        <w:t>ed by combining the binned genome from the remaining chromosomes (</w:t>
+        <w:t>, was constructed by combining the binned genome from the remaining chromosomes (</w:t>
       </w:r>
       <m:oMath>
         <m:r>
           <w:rPr>
             <w:rFonts w:ascii="Cambria Math" w:hAnsi="Cambria Math"/>
           </w:rPr>
-          <m:t>1,2,⋯,</m:t>
-        </m:r>
-        <m:r>
-          <w:rPr>
-            <w:rFonts w:ascii="Cambria Math" w:hAnsi="Cambria Math"/>
-          </w:rPr>
-          <m:t>i</m:t>
-        </m:r>
-        <m:r>
-          <w:rPr>
-            <w:rFonts w:ascii="Cambria Math" w:hAnsi="Cambria Math"/>
-          </w:rPr>
-          <m:t>-</m:t>
-        </m:r>
-        <m:r>
-          <w:rPr>
-            <w:rFonts w:ascii="Cambria Math" w:hAnsi="Cambria Math"/>
-          </w:rPr>
-          <m:t>1,</m:t>
-        </m:r>
-        <m:r>
-          <w:rPr>
-            <w:rFonts w:ascii="Cambria Math" w:hAnsi="Cambria Math"/>
-          </w:rPr>
-          <m:t>i</m:t>
-        </m:r>
-        <m:r>
-          <w:rPr>
-            <w:rFonts w:ascii="Cambria Math" w:hAnsi="Cambria Math"/>
-          </w:rPr>
-          <m:t>+1,⋯,21,22</m:t>
+          <m:t>1,2,⋯,i-1,i+1,⋯,21,22</m:t>
         </m:r>
       </m:oMath>
       <w:r>
@@ -3931,13 +3259,7 @@
           <w:rPr>
             <w:rFonts w:ascii="Cambria Math" w:hAnsi="Cambria Math"/>
           </w:rPr>
-          <m:t>N</m:t>
-        </m:r>
-        <m:r>
-          <w:rPr>
-            <w:rFonts w:ascii="Cambria Math" w:hAnsi="Cambria Math"/>
-          </w:rPr>
-          <m:t>=[</m:t>
+          <m:t>N=[</m:t>
         </m:r>
         <m:sSub>
           <m:sSubPr>
@@ -4108,19 +3430,7 @@
           <w:rPr>
             <w:rFonts w:ascii="Cambria Math" w:hAnsi="Cambria Math"/>
           </w:rPr>
-          <m:t>k</m:t>
-        </m:r>
-        <m:r>
-          <w:rPr>
-            <w:rFonts w:ascii="Cambria Math" w:hAnsi="Cambria Math"/>
-          </w:rPr>
-          <m:t>≠</m:t>
-        </m:r>
-        <m:r>
-          <w:rPr>
-            <w:rFonts w:ascii="Cambria Math" w:hAnsi="Cambria Math"/>
-          </w:rPr>
-          <m:t>i</m:t>
+          <m:t>k≠i</m:t>
         </m:r>
       </m:oMath>
       <w:r>
@@ -4135,10 +3445,7 @@
         </m:r>
       </m:oMath>
       <w:r>
-        <w:t xml:space="preserve">, the number </w:t>
-      </w:r>
-      <w:r>
-        <w:t xml:space="preserve">of annotations, together with the response vector, </w:t>
+        <w:t xml:space="preserve">, the number of annotations, together with the response vector, </w:t>
       </w:r>
       <w:r>
         <w:rPr>
@@ -4169,10 +3476,7 @@
         </m:r>
       </m:oMath>
       <w:r>
-        <w:t>, and an RF classifier was trained using 3-fold cross-validation to tune for the number of annotations to consider</w:t>
-      </w:r>
-      <w:r>
-        <w:t xml:space="preserve"> at each node (</w:t>
+        <w:t>, and an RF classifier was trained using 3-fold cross-validation to tune for the number of annotations to consider at each node (</w:t>
       </w:r>
       <w:r>
         <w:rPr>
@@ -4210,10 +3514,7 @@
         </m:r>
       </m:oMath>
       <w:r>
-        <w:t xml:space="preserve"> was </w:t>
-      </w:r>
-      <w:r>
-        <w:t>reserved for testing. Models were evaluated using Balanced Accuracy (BA), defined as the average of sensitivity and specificity:</w:t>
+        <w:t xml:space="preserve"> was reserved for testing. Models were evaluated using Balanced Accuracy (BA), defined as the average of sensitivity and specificity:</w:t>
       </w:r>
     </w:p>
     <w:p>
@@ -4231,13 +3532,7 @@
               <w:rFonts w:ascii="Cambria Math" w:hAnsi="Cambria Math"/>
             </w:rPr>
             <w:lastRenderedPageBreak/>
-            <m:t>BA</m:t>
-          </m:r>
-          <m:r>
-            <w:rPr>
-              <w:rFonts w:ascii="Cambria Math" w:hAnsi="Cambria Math"/>
-            </w:rPr>
-            <m:t>=</m:t>
+            <m:t>BA=</m:t>
           </m:r>
           <m:f>
             <m:fPr>
@@ -4277,19 +3572,7 @@
                 <w:rPr>
                   <w:rFonts w:ascii="Cambria Math" w:hAnsi="Cambria Math"/>
                 </w:rPr>
-                <m:t>sensitivity</m:t>
-              </m:r>
-              <m:r>
-                <w:rPr>
-                  <w:rFonts w:ascii="Cambria Math" w:hAnsi="Cambria Math"/>
-                </w:rPr>
-                <m:t>+</m:t>
-              </m:r>
-              <m:r>
-                <w:rPr>
-                  <w:rFonts w:ascii="Cambria Math" w:hAnsi="Cambria Math"/>
-                </w:rPr>
-                <m:t>specificity</m:t>
+                <m:t>sensitivity+specificity</m:t>
               </m:r>
             </m:e>
           </m:d>
@@ -4354,19 +3637,7 @@
                     <w:rPr>
                       <w:rFonts w:ascii="Cambria Math" w:hAnsi="Cambria Math"/>
                     </w:rPr>
-                    <m:t>TP</m:t>
-                  </m:r>
-                  <m:r>
-                    <w:rPr>
-                      <w:rFonts w:ascii="Cambria Math" w:hAnsi="Cambria Math"/>
-                    </w:rPr>
-                    <m:t>+</m:t>
-                  </m:r>
-                  <m:r>
-                    <w:rPr>
-                      <w:rFonts w:ascii="Cambria Math" w:hAnsi="Cambria Math"/>
-                    </w:rPr>
-                    <m:t>FN</m:t>
+                    <m:t>TP+FN</m:t>
                   </m:r>
                 </m:den>
               </m:f>
@@ -4397,19 +3668,7 @@
                     <w:rPr>
                       <w:rFonts w:ascii="Cambria Math" w:hAnsi="Cambria Math"/>
                     </w:rPr>
-                    <m:t>TN</m:t>
-                  </m:r>
-                  <m:r>
-                    <w:rPr>
-                      <w:rFonts w:ascii="Cambria Math" w:hAnsi="Cambria Math"/>
-                    </w:rPr>
-                    <m:t>+</m:t>
-                  </m:r>
-                  <m:r>
-                    <w:rPr>
-                      <w:rFonts w:ascii="Cambria Math" w:hAnsi="Cambria Math"/>
-                    </w:rPr>
-                    <m:t>FP</m:t>
+                    <m:t>TN+FP</m:t>
                   </m:r>
                 </m:den>
               </m:f>
@@ -4424,13 +3683,7 @@
         <w:spacing w:line="480" w:lineRule="auto"/>
       </w:pPr>
       <w:r>
-        <w:t>where TP refers to the number of bins correc</w:t>
-      </w:r>
-      <w:r>
-        <w:t>tly identified as containing a boundary (true positives), FP refers to the number of bins incorrectly identified as containing a boundary (false positives), TN refers to the number of bins correctly identified as not containing a boundary (true negatives),</w:t>
-      </w:r>
-      <w:r>
-        <w:t xml:space="preserve"> and FN refers to the number of bins incorrectly identified as not containing a boundary (false negatives). Each of these quantities is obtained from the confusion matrix created by validating the model on the test data. The process was repeated for each </w:t>
+        <w:t xml:space="preserve">where TP refers to the number of bins correctly identified as containing a boundary (true positives), FP refers to the number of bins incorrectly identified as containing a boundary (false positives), TN refers to the number of bins correctly identified as not containing a boundary (true negatives), and FN refers to the number of bins incorrectly identified as not containing a boundary (false negatives). Each of these quantities is obtained from the confusion matrix created by validating the model on the test data. The process was repeated for each </w:t>
       </w:r>
       <m:oMath>
         <m:sSup>
@@ -4454,13 +3707,7 @@
               <w:rPr>
                 <w:rFonts w:ascii="Cambria Math" w:hAnsi="Cambria Math"/>
               </w:rPr>
-              <m:t>t</m:t>
-            </m:r>
-            <m:r>
-              <w:rPr>
-                <w:rFonts w:ascii="Cambria Math" w:hAnsi="Cambria Math"/>
-              </w:rPr>
-              <m:t>h</m:t>
+              <m:t>th</m:t>
             </m:r>
           </m:sup>
         </m:sSup>
@@ -4486,16 +3733,7 @@
         <w:spacing w:line="480" w:lineRule="auto"/>
       </w:pPr>
       <w:r>
-        <w:t>Many genomic annotations, notably architectural proteins, tend to exhibit an extensive pattern of colocalization (corre</w:t>
-      </w:r>
-      <w:r>
-        <w:t>lation) [52]. To suitably reduce the predictor space and improve computational efficiency, while maintaining optimal performance, we implemented recursive feature elimination (RFE). We estimated the near-optimal number of necessary features, ranging from 2</w:t>
-      </w:r>
-      <w:r>
-        <w:t xml:space="preserve"> to the maximum number of features incremented by the power of 2. We then aggregated the predictive importance of the union of the optimal set of features across holdout chromosomes using the mean decrease in node impurity among permuted features in out-of</w:t>
-      </w:r>
-      <w:r>
-        <w:t>-bag samples to determine the most common and top-ranked annotations for predicting boundary regions.</w:t>
+        <w:t>Many genomic annotations, notably architectural proteins, tend to exhibit an extensive pattern of colocalization (correlation) [52]. To suitably reduce the predictor space and improve computational efficiency, while maintaining optimal performance, we implemented recursive feature elimination (RFE). We estimated the near-optimal number of necessary features, ranging from 2 to the maximum number of features incremented by the power of 2. We then aggregated the predictive importance of the union of the optimal set of features across holdout chromosomes using the mean decrease in node impurity among permuted features in out-of-bag samples to determine the most common and top-ranked annotations for predicting boundary regions.</w:t>
       </w:r>
     </w:p>
     <w:p>
@@ -4515,29 +3753,14 @@
         <w:spacing w:line="480" w:lineRule="auto"/>
       </w:pPr>
       <w:r>
-        <w:t>We used the same holdout chromosome strategy to evaluate a model trained in one cell line on unseen data from ano</w:t>
-      </w:r>
-      <w:r>
-        <w:t xml:space="preserve">ther cell line [51]. Given two cell lines, GM12878 and K562, we first evaluated the performance of cell line-specific models. That is, models trained on cell line-specific data from </w:t>
+        <w:t xml:space="preserve">We used the same holdout chromosome strategy to evaluate a model trained in one cell line on unseen data from another cell line [51]. Given two cell lines, GM12878 and K562, we first evaluated the performance of cell line-specific models. That is, models trained on cell line-specific data from </w:t>
       </w:r>
       <m:oMath>
         <m:r>
           <w:rPr>
             <w:rFonts w:ascii="Cambria Math" w:hAnsi="Cambria Math"/>
           </w:rPr>
-          <m:t>n</m:t>
-        </m:r>
-        <m:r>
-          <w:rPr>
-            <w:rFonts w:ascii="Cambria Math" w:hAnsi="Cambria Math"/>
-          </w:rPr>
-          <m:t>-</m:t>
-        </m:r>
-        <m:r>
-          <w:rPr>
-            <w:rFonts w:ascii="Cambria Math" w:hAnsi="Cambria Math"/>
-          </w:rPr>
-          <m:t>1</m:t>
+          <m:t>n-1</m:t>
         </m:r>
       </m:oMath>
       <w:r>
@@ -4565,13 +3788,7 @@
               <w:rPr>
                 <w:rFonts w:ascii="Cambria Math" w:hAnsi="Cambria Math"/>
               </w:rPr>
-              <m:t>t</m:t>
-            </m:r>
-            <m:r>
-              <w:rPr>
-                <w:rFonts w:ascii="Cambria Math" w:hAnsi="Cambria Math"/>
-              </w:rPr>
-              <m:t>h</m:t>
+              <m:t>th</m:t>
             </m:r>
           </m:sup>
         </m:sSup>
@@ -4581,29 +3798,14 @@
       </w:r>
       <w:r>
         <w:lastRenderedPageBreak/>
-        <w:t xml:space="preserve">from </w:t>
-      </w:r>
-      <w:r>
-        <w:t xml:space="preserve">the same cell line. Second, we evaluated models trained on cell line-specific data from </w:t>
+        <w:t xml:space="preserve">from the same cell line. Second, we evaluated models trained on cell line-specific data from </w:t>
       </w:r>
       <m:oMath>
         <m:r>
           <w:rPr>
             <w:rFonts w:ascii="Cambria Math" w:hAnsi="Cambria Math"/>
           </w:rPr>
-          <m:t>n</m:t>
-        </m:r>
-        <m:r>
-          <w:rPr>
-            <w:rFonts w:ascii="Cambria Math" w:hAnsi="Cambria Math"/>
-          </w:rPr>
-          <m:t>-</m:t>
-        </m:r>
-        <m:r>
-          <w:rPr>
-            <w:rFonts w:ascii="Cambria Math" w:hAnsi="Cambria Math"/>
-          </w:rPr>
-          <m:t>1</m:t>
+          <m:t>n-1</m:t>
         </m:r>
       </m:oMath>
       <w:r>
@@ -4631,25 +3833,13 @@
               <w:rPr>
                 <w:rFonts w:ascii="Cambria Math" w:hAnsi="Cambria Math"/>
               </w:rPr>
-              <m:t>t</m:t>
-            </m:r>
-            <m:r>
-              <w:rPr>
-                <w:rFonts w:ascii="Cambria Math" w:hAnsi="Cambria Math"/>
-              </w:rPr>
-              <m:t>h</m:t>
+              <m:t>th</m:t>
             </m:r>
           </m:sup>
         </m:sSup>
       </m:oMath>
       <w:r>
-        <w:t xml:space="preserve"> </w:t>
-      </w:r>
-      <w:r>
-        <w:t xml:space="preserve">holdout chromosome data from a different cell line. That is, models trained using K562 cell line-specific data were evaluated on unseen chromosome data from GM12878 cell line. This process was repeated for each holdout chromosome. To evaluate performance, </w:t>
-      </w:r>
-      <w:r>
-        <w:t>we constructed receiver operating characteristic (ROC) curves composed of the average sensitivities and specificities at different cutoffs, across each holdout chromosome, and reported the corresponding average area under the curve (AUC).</w:t>
+        <w:t xml:space="preserve"> holdout chromosome data from a different cell line. That is, models trained using K562 cell line-specific data were evaluated on unseen chromosome data from GM12878 cell line. This process was repeated for each holdout chromosome. To evaluate performance, we constructed receiver operating characteristic (ROC) curves composed of the average sensitivities and specificities at different cutoffs, across each holdout chromosome, and reported the corresponding average area under the curve (AUC).</w:t>
       </w:r>
     </w:p>
     <w:p>
@@ -4659,10 +3849,7 @@
       </w:pPr>
       <w:bookmarkStart w:id="22" w:name="X90e8cbb0e9b6f484764943ed7361d8ee56a79d2"/>
       <w:r>
-        <w:t>Boundary predicti</w:t>
-      </w:r>
-      <w:r>
-        <w:t xml:space="preserve">on at the base-level resolution using </w:t>
+        <w:t xml:space="preserve">Boundary prediction at the base-level resolution using </w:t>
       </w:r>
       <w:r>
         <w:rPr>
@@ -4687,10 +3874,7 @@
         <w:t>preciseTAD</w:t>
       </w:r>
       <w:r>
-        <w:t>. This algorithm leverages a random forest model in conjunction with density-</w:t>
-      </w:r>
-      <w:r>
-        <w:t>based and partitioning techniques to predict boundaries at base resolution (Supplementary Figure 2).</w:t>
+        <w:t>. This algorithm leverages a random forest model in conjunction with density-based and partitioning techniques to predict boundaries at base resolution (Supplementary Figure 2).</w:t>
       </w:r>
     </w:p>
     <w:p>
@@ -4706,69 +3890,18 @@
           <w:rPr>
             <w:rFonts w:ascii="Cambria Math" w:hAnsi="Cambria Math"/>
           </w:rPr>
-          <m:t>(</m:t>
-        </m:r>
-        <m:r>
-          <w:rPr>
-            <w:rFonts w:ascii="Cambria Math" w:hAnsi="Cambria Math"/>
-          </w:rPr>
-          <m:t>M</m:t>
-        </m:r>
-        <m:r>
-          <w:rPr>
-            <w:rFonts w:ascii="Cambria Math" w:hAnsi="Cambria Math"/>
-          </w:rPr>
-          <m:t>)</m:t>
+          <m:t>(M)</m:t>
         </m:r>
       </m:oMath>
       <w:r>
-        <w:t xml:space="preserve"> was built on the optimal combination of predictor type (predictor space), resampling technique (class balancing correction), and</w:t>
-      </w:r>
-      <w:r>
-        <w:t xml:space="preserve"> top-ranked annotations (most informative genomic elements) for a set of binned chromosomes </w:t>
+        <w:t xml:space="preserve"> was built on the optimal combination of predictor type (predictor space), resampling technique (class balancing correction), and top-ranked annotations (most informative genomic elements) for a set of binned chromosomes </w:t>
       </w:r>
       <m:oMath>
         <m:r>
           <w:rPr>
             <w:rFonts w:ascii="Cambria Math" w:hAnsi="Cambria Math"/>
           </w:rPr>
-          <m:t>{</m:t>
-        </m:r>
-        <m:r>
-          <w:rPr>
-            <w:rFonts w:ascii="Cambria Math" w:hAnsi="Cambria Math"/>
-          </w:rPr>
-          <m:t>k</m:t>
-        </m:r>
-        <m:r>
-          <w:rPr>
-            <w:rFonts w:ascii="Cambria Math" w:hAnsi="Cambria Math"/>
-          </w:rPr>
-          <m:t>|</m:t>
-        </m:r>
-        <m:r>
-          <w:rPr>
-            <w:rFonts w:ascii="Cambria Math" w:hAnsi="Cambria Math"/>
-          </w:rPr>
-          <m:t>k</m:t>
-        </m:r>
-        <m:r>
-          <w:rPr>
-            <w:rFonts w:ascii="Cambria Math" w:hAnsi="Cambria Math"/>
-          </w:rPr>
-          <m:t>≠</m:t>
-        </m:r>
-        <m:r>
-          <w:rPr>
-            <w:rFonts w:ascii="Cambria Math" w:hAnsi="Cambria Math"/>
-          </w:rPr>
-          <m:t>i</m:t>
-        </m:r>
-        <m:r>
-          <w:rPr>
-            <w:rFonts w:ascii="Cambria Math" w:hAnsi="Cambria Math"/>
-          </w:rPr>
-          <m:t>}</m:t>
+          <m:t>{k|k≠i}</m:t>
         </m:r>
       </m:oMath>
       <w:r>
@@ -4814,19 +3947,7 @@
               <w:rPr>
                 <w:rFonts w:ascii="Cambria Math" w:hAnsi="Cambria Math"/>
               </w:rPr>
-              <m:t>n</m:t>
-            </m:r>
-            <m:r>
-              <w:rPr>
-                <w:rFonts w:ascii="Cambria Math" w:hAnsi="Cambria Math"/>
-              </w:rPr>
-              <m:t>×</m:t>
-            </m:r>
-            <m:r>
-              <w:rPr>
-                <w:rFonts w:ascii="Cambria Math" w:hAnsi="Cambria Math"/>
-              </w:rPr>
-              <m:t>p</m:t>
+              <m:t>n×p</m:t>
             </m:r>
           </m:sub>
         </m:sSub>
@@ -4843,10 +3964,7 @@
         </m:r>
       </m:oMath>
       <w:r>
-        <w:t xml:space="preserve"> is the l</w:t>
-      </w:r>
-      <w:r>
-        <w:t xml:space="preserve">ength of chromosome </w:t>
+        <w:t xml:space="preserve"> is the length of chromosome </w:t>
       </w:r>
       <m:oMath>
         <m:r>
@@ -4958,10 +4076,7 @@
         </m:sSub>
       </m:oMath>
       <w:r>
-        <w:t xml:space="preserve"> represents the length of c</w:t>
-      </w:r>
-      <w:r>
-        <w:t xml:space="preserve">hromosome </w:t>
+        <w:t xml:space="preserve"> represents the length of chromosome </w:t>
       </w:r>
       <w:r>
         <w:rPr>
@@ -5032,13 +4147,7 @@
           <w:rPr>
             <w:rFonts w:ascii="Cambria Math" w:hAnsi="Cambria Math"/>
           </w:rPr>
-          <m:t>≥</m:t>
-        </m:r>
-        <m:r>
-          <w:rPr>
-            <w:rFonts w:ascii="Cambria Math" w:hAnsi="Cambria Math"/>
-          </w:rPr>
-          <m:t>t</m:t>
+          <m:t>≥t</m:t>
         </m:r>
       </m:oMath>
       <w:r>
@@ -5049,20 +4158,11 @@
           <w:rPr>
             <w:rFonts w:ascii="Cambria Math" w:hAnsi="Cambria Math"/>
           </w:rPr>
-          <m:t>t</m:t>
-        </m:r>
-        <m:r>
-          <w:rPr>
-            <w:rFonts w:ascii="Cambria Math" w:hAnsi="Cambria Math"/>
-          </w:rPr>
-          <m:t>=1</m:t>
+          <m:t>t=1</m:t>
         </m:r>
       </m:oMath>
       <w:r>
-        <w:t>). Next, density-based spatial clustering of applications with noise (DBSCAN; version 1.1-5) is applied to the matri</w:t>
-      </w:r>
-      <w:r>
-        <w:t xml:space="preserve">x of pairwise genomic distances between boundary-annotated bases, </w:t>
+        <w:t xml:space="preserve">). Next, density-based spatial clustering of applications with noise (DBSCAN; version 1.1-5) is applied to the matrix of pairwise genomic distances between boundary-annotated bases, </w:t>
       </w:r>
       <m:oMath>
         <m:r>
@@ -5097,10 +4197,7 @@
       </w:r>
       <w:r>
         <w:lastRenderedPageBreak/>
-        <w:t>(PTBR). To precisely identify a single base among each PTB</w:t>
-      </w:r>
-      <w:r>
-        <w:t xml:space="preserve">R, </w:t>
+        <w:t xml:space="preserve">(PTBR). To precisely identify a single base among each PTBR, </w:t>
       </w:r>
       <w:r>
         <w:rPr>
@@ -5148,10 +4245,7 @@
         <w:t>preciseTAD boundary point</w:t>
       </w:r>
       <w:r>
-        <w:t xml:space="preserve"> (PTBP), making it the most representative base coordinate within</w:t>
-      </w:r>
-      <w:r>
-        <w:t xml:space="preserve"> each clustered PTBR.</w:t>
+        <w:t xml:space="preserve"> (PTBP), making it the most representative base coordinate within each clustered PTBR.</w:t>
       </w:r>
     </w:p>
     <w:p>
@@ -5205,31 +4299,7 @@
           <w:rPr>
             <w:rFonts w:ascii="Cambria Math" w:hAnsi="Cambria Math"/>
           </w:rPr>
-          <m:t>1+</m:t>
-        </m:r>
-        <m:r>
-          <w:rPr>
-            <w:rFonts w:ascii="Cambria Math" w:hAnsi="Cambria Math"/>
-          </w:rPr>
-          <m:t>dim</m:t>
-        </m:r>
-        <m:r>
-          <w:rPr>
-            <w:rFonts w:ascii="Cambria Math" w:hAnsi="Cambria Math"/>
-          </w:rPr>
-          <m:t>(</m:t>
-        </m:r>
-        <m:r>
-          <w:rPr>
-            <w:rFonts w:ascii="Cambria Math" w:hAnsi="Cambria Math"/>
-          </w:rPr>
-          <m:t>data</m:t>
-        </m:r>
-        <m:r>
-          <w:rPr>
-            <w:rFonts w:ascii="Cambria Math" w:hAnsi="Cambria Math"/>
-          </w:rPr>
-          <m:t>)</m:t>
+          <m:t>1+dim(data)</m:t>
         </m:r>
       </m:oMath>
       <w:r>
@@ -5264,10 +4334,7 @@
         <w:t>preciseTAD</w:t>
       </w:r>
       <w:r>
-        <w:t>, we considered t</w:t>
-      </w:r>
-      <w:r>
-        <w:t xml:space="preserve">he normalized enrichment </w:t>
+        <w:t xml:space="preserve">, we considered the normalized enrichment </w:t>
       </w:r>
       <m:oMath>
         <m:r>
@@ -5295,13 +4362,7 @@
             <w:rPr>
               <w:rFonts w:ascii="Cambria Math" w:hAnsi="Cambria Math"/>
             </w:rPr>
-            <m:t>NE</m:t>
-          </m:r>
-          <m:r>
-            <w:rPr>
-              <w:rFonts w:ascii="Cambria Math" w:hAnsi="Cambria Math"/>
-            </w:rPr>
-            <m:t>=</m:t>
+            <m:t>NE=</m:t>
           </m:r>
           <m:f>
             <m:fPr>
@@ -5360,13 +4421,7 @@
                     <w:rPr>
                       <w:rFonts w:ascii="Cambria Math" w:hAnsi="Cambria Math"/>
                     </w:rPr>
-                    <m:t>s</m:t>
-                  </m:r>
-                  <m:r>
-                    <w:rPr>
-                      <w:rFonts w:ascii="Cambria Math" w:hAnsi="Cambria Math"/>
-                    </w:rPr>
-                    <m:t>=1</m:t>
+                    <m:t>s=1</m:t>
                   </m:r>
                 </m:sub>
                 <m:sup>
@@ -5435,13 +4490,7 @@
                         <w:rPr>
                           <w:rFonts w:ascii="Cambria Math" w:hAnsi="Cambria Math"/>
                         </w:rPr>
-                        <m:t>k</m:t>
-                      </m:r>
-                      <m:r>
-                        <w:rPr>
-                          <w:rFonts w:ascii="Cambria Math" w:hAnsi="Cambria Math"/>
-                        </w:rPr>
-                        <m:t>=1</m:t>
+                        <m:t>k=1</m:t>
                       </m:r>
                     </m:sub>
                     <m:sup>
@@ -5628,19 +4677,7 @@
           <w:rPr>
             <w:rFonts w:ascii="Cambria Math" w:hAnsi="Cambria Math"/>
           </w:rPr>
-          <m:t>-</m:t>
-        </m:r>
-        <m:r>
-          <w:rPr>
-            <w:rFonts w:ascii="Cambria Math" w:hAnsi="Cambria Math"/>
-          </w:rPr>
-          <m:t>f</m:t>
-        </m:r>
-        <m:r>
-          <w:rPr>
-            <w:rFonts w:ascii="Cambria Math" w:hAnsi="Cambria Math"/>
-          </w:rPr>
-          <m:t>,</m:t>
+          <m:t>-f,</m:t>
         </m:r>
         <m:sSub>
           <m:sSubPr>
@@ -5671,19 +4708,7 @@
           <w:rPr>
             <w:rFonts w:ascii="Cambria Math" w:hAnsi="Cambria Math"/>
           </w:rPr>
-          <m:t>+</m:t>
-        </m:r>
-        <m:r>
-          <w:rPr>
-            <w:rFonts w:ascii="Cambria Math" w:hAnsi="Cambria Math"/>
-          </w:rPr>
-          <m:t>f</m:t>
-        </m:r>
-        <m:r>
-          <w:rPr>
-            <w:rFonts w:ascii="Cambria Math" w:hAnsi="Cambria Math"/>
-          </w:rPr>
-          <m:t>)}</m:t>
+          <m:t>+f)}</m:t>
         </m:r>
       </m:oMath>
       <w:r>
@@ -5709,10 +4734,7 @@
         </m:r>
       </m:oMath>
       <w:r>
-        <w:t xml:space="preserve"> that overlap with each flanked boundary. We evalua</w:t>
-      </w:r>
-      <w:r>
-        <w:t xml:space="preserve">ted </w:t>
+        <w:t xml:space="preserve"> that overlap with each flanked boundary. We evaluated </w:t>
       </w:r>
       <m:oMath>
         <m:r>
@@ -5730,13 +4752,7 @@
           <w:rPr>
             <w:rFonts w:ascii="Cambria Math" w:hAnsi="Cambria Math"/>
           </w:rPr>
-          <m:t>t</m:t>
-        </m:r>
-        <m:r>
-          <w:rPr>
-            <w:rFonts w:ascii="Cambria Math" w:hAnsi="Cambria Math"/>
-          </w:rPr>
-          <m:t>={0.975,0.99,1.0}</m:t>
+          <m:t>t={0.975,0.99,1.0}</m:t>
         </m:r>
       </m:oMath>
       <w:r>
@@ -5747,13 +4763,7 @@
           <w:rPr>
             <w:rFonts w:ascii="Cambria Math" w:hAnsi="Cambria Math"/>
           </w:rPr>
-          <m:t>ϵ</m:t>
-        </m:r>
-        <m:r>
-          <w:rPr>
-            <w:rFonts w:ascii="Cambria Math" w:hAnsi="Cambria Math"/>
-          </w:rPr>
-          <m:t>={1000,5000,10000,15000,20000,25000}</m:t>
+          <m:t>ϵ={1000,5000,10000,15000,20000,25000}</m:t>
         </m:r>
       </m:oMath>
       <w:r>
@@ -5779,23 +4789,14 @@
         </m:r>
       </m:oMath>
       <w:r>
-        <w:t xml:space="preserve"> should occupy the same designated cluster. The default combination was set </w:t>
-      </w:r>
-      <w:r>
-        <w:t xml:space="preserve">to </w:t>
+        <w:t xml:space="preserve"> should occupy the same designated cluster. The default combination was set to </w:t>
       </w:r>
       <m:oMath>
         <m:r>
           <w:rPr>
             <w:rFonts w:ascii="Cambria Math" w:hAnsi="Cambria Math"/>
           </w:rPr>
-          <m:t>t</m:t>
-        </m:r>
-        <m:r>
-          <w:rPr>
-            <w:rFonts w:ascii="Cambria Math" w:hAnsi="Cambria Math"/>
-          </w:rPr>
-          <m:t>=1.0</m:t>
+          <m:t>t=1.0</m:t>
         </m:r>
       </m:oMath>
       <w:r>
@@ -5806,13 +4807,7 @@
           <w:rPr>
             <w:rFonts w:ascii="Cambria Math" w:hAnsi="Cambria Math"/>
           </w:rPr>
-          <m:t>ϵ</m:t>
-        </m:r>
-        <m:r>
-          <w:rPr>
-            <w:rFonts w:ascii="Cambria Math" w:hAnsi="Cambria Math"/>
-          </w:rPr>
-          <m:t>=10000</m:t>
+          <m:t>ϵ=10000</m:t>
         </m:r>
       </m:oMath>
       <w:r>
@@ -5872,10 +4867,7 @@
         <w:t>plotHeatmap</w:t>
       </w:r>
       <w:r>
-        <w:t xml:space="preserve"> tools). Additionally, we compared the </w:t>
-      </w:r>
-      <w:r>
-        <w:t xml:space="preserve">median </w:t>
+        <w:t xml:space="preserve"> tools). Additionally, we compared the median </w:t>
       </w:r>
       <m:oMath>
         <m:r>
@@ -5911,10 +4903,7 @@
         </m:sSub>
       </m:oMath>
       <w:r>
-        <w:t xml:space="preserve"> genomic distances between TAD boundaries and the same top predictive ChIP-seq annotations using Wilcoxon Rank-Sum tests. Furthermore, we compared the overlap between predicted and called boundaries in GM12878 and K562 cell lines. Boundaries </w:t>
-      </w:r>
-      <w:r>
-        <w:t xml:space="preserve">were first flanked by resolution, </w:t>
+        <w:t xml:space="preserve"> genomic distances between TAD boundaries and the same top predictive ChIP-seq annotations using Wilcoxon Rank-Sum tests. Furthermore, we compared the overlap between predicted and called boundaries in GM12878 and K562 cell lines. Boundaries were first flanked by resolution, </w:t>
       </w:r>
       <w:r>
         <w:rPr>
@@ -5967,31 +4956,7 @@
                 <w:rPr>
                   <w:rFonts w:ascii="Cambria Math" w:hAnsi="Cambria Math"/>
                 </w:rPr>
-                <m:t>(</m:t>
-              </m:r>
-              <m:r>
-                <w:rPr>
-                  <w:rFonts w:ascii="Cambria Math" w:hAnsi="Cambria Math"/>
-                </w:rPr>
-                <m:t>A</m:t>
-              </m:r>
-              <m:r>
-                <w:rPr>
-                  <w:rFonts w:ascii="Cambria Math" w:hAnsi="Cambria Math"/>
-                </w:rPr>
-                <m:t>,</m:t>
-              </m:r>
-              <m:r>
-                <w:rPr>
-                  <w:rFonts w:ascii="Cambria Math" w:hAnsi="Cambria Math"/>
-                </w:rPr>
-                <m:t>B</m:t>
-              </m:r>
-              <m:r>
-                <w:rPr>
-                  <w:rFonts w:ascii="Cambria Math" w:hAnsi="Cambria Math"/>
-                </w:rPr>
-                <m:t>)</m:t>
+                <m:t>(A,B)</m:t>
               </m:r>
             </m:sub>
           </m:sSub>
@@ -6014,19 +4979,7 @@
                 <w:rPr>
                   <w:rFonts w:ascii="Cambria Math" w:hAnsi="Cambria Math"/>
                 </w:rPr>
-                <m:t>A</m:t>
-              </m:r>
-              <m:r>
-                <w:rPr>
-                  <w:rFonts w:ascii="Cambria Math" w:hAnsi="Cambria Math"/>
-                </w:rPr>
-                <m:t>∩</m:t>
-              </m:r>
-              <m:r>
-                <w:rPr>
-                  <w:rFonts w:ascii="Cambria Math" w:hAnsi="Cambria Math"/>
-                </w:rPr>
-                <m:t>B</m:t>
+                <m:t>A∩B</m:t>
               </m:r>
             </m:num>
             <m:den>
@@ -6034,19 +4987,7 @@
                 <w:rPr>
                   <w:rFonts w:ascii="Cambria Math" w:hAnsi="Cambria Math"/>
                 </w:rPr>
-                <m:t>A</m:t>
-              </m:r>
-              <m:r>
-                <w:rPr>
-                  <w:rFonts w:ascii="Cambria Math" w:hAnsi="Cambria Math"/>
-                </w:rPr>
-                <m:t>∪</m:t>
-              </m:r>
-              <m:r>
-                <w:rPr>
-                  <w:rFonts w:ascii="Cambria Math" w:hAnsi="Cambria Math"/>
-                </w:rPr>
-                <m:t>B</m:t>
+                <m:t>A∪B</m:t>
               </m:r>
             </m:den>
           </m:f>
@@ -6059,13 +5000,7 @@
         <w:spacing w:line="480" w:lineRule="auto"/>
       </w:pPr>
       <w:r>
-        <w:t>where A and B represent genomic re</w:t>
-      </w:r>
-      <w:r>
-        <w:t xml:space="preserve">gions created by flanked called and predicted boundaries. That is, between cell lines, the number of overlapping flanked boundaries divided by the total number of flanked boundaries. Wilcoxon Rank-Sum tests were used to compare chromosome-specific Jaccard </w:t>
-      </w:r>
-      <w:r>
-        <w:t xml:space="preserve">indices across cell lines, between </w:t>
+        <w:t xml:space="preserve">where A and B represent genomic regions created by flanked called and predicted boundaries. That is, between cell lines, the number of overlapping flanked boundaries divided by the total number of flanked boundaries. Wilcoxon Rank-Sum tests were used to compare chromosome-specific Jaccard indices across cell lines, between </w:t>
       </w:r>
       <w:r>
         <w:rPr>
@@ -6094,19 +5029,7 @@
         <w:spacing w:line="480" w:lineRule="auto"/>
       </w:pPr>
       <w:r>
-        <w:t>A</w:t>
-      </w:r>
-      <w:r>
-        <w:t>UC - Area Under the Curve; BA - Balanced Accuracy; bp - base pair; BroadHMM - BroadHMM chromatin state data; ChIP-seq - Chromatin Immunoprecipitation followed by high-throughput DNA sequencing; CI - Class Imbalance; DBSCAN - Density-Based Spatial Clusterin</w:t>
-      </w:r>
-      <w:r>
-        <w:t>g of Applications with Noise; FN - False Negatives; FP - False Positives; Hi-C - High-throughput chromosome conformation capture technology; HM - Histone Modifications; kb - kilobase; ML - Machine Learning; OC - Overlap Counts; OP - Overlap Percents; PAM -</w:t>
-      </w:r>
-      <w:r>
-        <w:t xml:space="preserve"> Partitioning Around Medoids; PTBP - preciseTAD Boundary Point; PTBR - preciseTAD Boundary Region; RF - Random Forest; RFE - Recursive Feature Elimination; ROC - Receiver Operating Characteristic; ROS - Random Over-Sampling; RUS Random Under-Sampling; SMOT</w:t>
-      </w:r>
-      <w:r>
-        <w:t>E - Synthetic Minority Over-sampling Technique; TAD - Topologically Associating Domains; TFBS - Transcription Factor Binding Sites; TN - True Negatives; TP - True Positives</w:t>
+        <w:t>AUC - Area Under the Curve; BA - Balanced Accuracy; bp - base pair; BroadHMM - BroadHMM chromatin state data; ChIP-seq - Chromatin Immunoprecipitation followed by high-throughput DNA sequencing; CI - Class Imbalance; DBSCAN - Density-Based Spatial Clustering of Applications with Noise; FN - False Negatives; FP - False Positives; Hi-C - High-throughput chromosome conformation capture technology; HM - Histone Modifications; kb - kilobase; ML - Machine Learning; OC - Overlap Counts; OP - Overlap Percents; PAM - Partitioning Around Medoids; PTBP - preciseTAD Boundary Point; PTBR - preciseTAD Boundary Region; RF - Random Forest; RFE - Recursive Feature Elimination; ROC - Receiver Operating Characteristic; ROS - Random Over-Sampling; RUS Random Under-Sampling; SMOTE - Synthetic Minority Over-sampling Technique; TAD - Topologically Associating Domains; TFBS - Transcription Factor Binding Sites; TN - True Negatives; TP - True Positives</w:t>
       </w:r>
     </w:p>
     <w:p>
@@ -6178,10 +5101,7 @@
         <w:spacing w:line="480" w:lineRule="auto"/>
       </w:pPr>
       <w:r>
-        <w:t>All data generated or analysed during this study are included in this published article [and its supplementary information f</w:t>
-      </w:r>
-      <w:r>
-        <w:t xml:space="preserve">iles]. The source code of </w:t>
+        <w:t xml:space="preserve">All data generated or analysed during this study are included in this published article [and its supplementary information files]. The source code of </w:t>
       </w:r>
       <w:r>
         <w:rPr>
@@ -6221,10 +5141,7 @@
         <w:spacing w:line="480" w:lineRule="auto"/>
       </w:pPr>
       <w:r>
-        <w:t xml:space="preserve">The authors declare that they </w:t>
-      </w:r>
-      <w:r>
-        <w:t>have no competing interests.</w:t>
+        <w:t>The authors declare that they have no competing interests.</w:t>
       </w:r>
     </w:p>
     <w:p>
@@ -6251,6 +5168,15 @@
     </w:p>
     <w:p>
       <w:pPr>
+        <w:pStyle w:val="BodyText"/>
+        <w:spacing w:line="480" w:lineRule="auto"/>
+      </w:pPr>
+      <w:r>
+        <w:t>SS and MD conceived and designed the research behind this project. SS and MD wrote the manuscript. SS and MD wrote the software associated with the R package. SS performed the analysis for the final results. The authors read and approved the final manuscript.</w:t>
+      </w:r>
+    </w:p>
+    <w:p>
+      <w:pPr>
         <w:pStyle w:val="Heading2"/>
         <w:spacing w:line="480" w:lineRule="auto"/>
       </w:pPr>
@@ -6295,10 +5221,7 @@
         <w:t>*</w:t>
       </w:r>
       <w:r>
-        <w:t xml:space="preserve"> To whom correspondence should be addressed: Virginia Commonw</w:t>
-      </w:r>
-      <w:r>
-        <w:t xml:space="preserve">ealth University, Richmond, VA, 23298, 804-827-2055, </w:t>
+        <w:t xml:space="preserve"> To whom correspondence should be addressed: Virginia Commonwealth University, Richmond, VA, 23298, 804-827-2055, </w:t>
       </w:r>
       <w:hyperlink r:id="rId19">
         <w:r>
@@ -6316,6 +5239,7 @@
       </w:pPr>
       <w:bookmarkStart w:id="34" w:name="references"/>
       <w:r>
+        <w:lastRenderedPageBreak/>
         <w:t>References</w:t>
       </w:r>
       <w:bookmarkEnd w:id="34"/>
@@ -6334,11 +5258,7 @@
       <w:bookmarkStart w:id="35" w:name="ref-rao20143d"/>
       <w:bookmarkStart w:id="36" w:name="refs"/>
       <w:r>
-        <w:lastRenderedPageBreak/>
-        <w:t xml:space="preserve">1. Rao SS, Huntley MH, Durand NC, Stamenova EK, Bochkov ID, Robinson JT, Sanborn AL, Machol I, Omer AD, </w:t>
-      </w:r>
-      <w:r>
-        <w:t xml:space="preserve">Lander ES, others: </w:t>
+        <w:t xml:space="preserve">1. Rao SS, Huntley MH, Durand NC, Stamenova EK, Bochkov ID, Robinson JT, Sanborn AL, Machol I, Omer AD, Lander ES, others: </w:t>
       </w:r>
       <w:r>
         <w:rPr>
@@ -6376,10 +5296,7 @@
       <w:bookmarkStart w:id="37" w:name="ref-nora2012spatial"/>
       <w:bookmarkEnd w:id="35"/>
       <w:r>
-        <w:t>2. Nora EP, Lajoie BR, Schulz EG, Giorgetti L, Okamoto I, Servant N, Piolot T, Berkum NL van, Meisig J, Sedat J, other</w:t>
-      </w:r>
-      <w:r>
-        <w:t xml:space="preserve">s: </w:t>
+        <w:t xml:space="preserve">2. Nora EP, Lajoie BR, Schulz EG, Giorgetti L, Okamoto I, Servant N, Piolot T, Berkum NL van, Meisig J, Sedat J, others: </w:t>
       </w:r>
       <w:r>
         <w:rPr>
@@ -6461,13 +5378,7 @@
         <w:rPr>
           <w:b/>
         </w:rPr>
-        <w:t>Comprehensi</w:t>
-      </w:r>
-      <w:r>
-        <w:rPr>
-          <w:b/>
-        </w:rPr>
-        <w:t>ve mapping of long-range interactions reveals folding principles of the human genome</w:t>
+        <w:t>Comprehensive mapping of long-range interactions reveals folding principles of the human genome</w:t>
       </w:r>
       <w:r>
         <w:t xml:space="preserve">. </w:t>
@@ -6499,10 +5410,7 @@
       <w:bookmarkStart w:id="40" w:name="ref-Lupianez:2015aa"/>
       <w:bookmarkEnd w:id="39"/>
       <w:r>
-        <w:t>5. Lupiáñez DG, Kraft K, Heinrich V, Krawitz P, Brancati F, Klopocki E, Horn D, Kayserili H, Opitz JM, Laxova R, Santos-Simarro F, Gilbert-Duss</w:t>
-      </w:r>
-      <w:r>
-        <w:t xml:space="preserve">ardier B, Wittler L, Borschiwer M, Haas SA, Osterwalder M, Franke M, Timmermann B, Hecht J, Spielmann M, Visel A, Mundlos S: </w:t>
+        <w:t xml:space="preserve">5. Lupiáñez DG, Kraft K, Heinrich V, Krawitz P, Brancati F, Klopocki E, Horn D, Kayserili H, Opitz JM, Laxova R, Santos-Simarro F, Gilbert-Dussardier B, Wittler L, Borschiwer M, Haas SA, Osterwalder M, Franke M, Timmermann B, Hecht J, Spielmann M, Visel A, Mundlos S: </w:t>
       </w:r>
       <w:r>
         <w:rPr>
@@ -6551,16 +5459,20 @@
       <w:bookmarkStart w:id="41" w:name="ref-Franke:2016aa"/>
       <w:bookmarkEnd w:id="40"/>
       <w:r>
-        <w:t xml:space="preserve">6. Franke M, Ibrahim DM, Andrey G, Schwarzer W, Heinrich V, Schöpflin R, Kraft K, Kempfer R, Jerković I, Chan W-L, Spielmann M, Timmermann B, Wittler L, Kurth I, Cambiaso </w:t>
-      </w:r>
-      <w:r>
-        <w:t xml:space="preserve">P, Zuffardi O, Houge G, Lambie L, Brancati F, Pombo A, Vingron M, Spitz F, Mundlos S: </w:t>
-      </w:r>
-      <w:r>
-        <w:rPr>
-          <w:b/>
-        </w:rPr>
-        <w:t>Formation of new chromatin domains determines pathogenicity of genomic duplications</w:t>
+        <w:t xml:space="preserve">6. Franke M, Ibrahim DM, Andrey G, Schwarzer W, Heinrich V, Schöpflin R, Kraft K, Kempfer R, Jerković I, Chan W-L, Spielmann M, Timmermann B, Wittler L, Kurth I, Cambiaso P, Zuffardi O, Houge G, Lambie L, Brancati F, Pombo A, Vingron M, Spitz F, Mundlos S: </w:t>
+      </w:r>
+      <w:r>
+        <w:rPr>
+          <w:b/>
+        </w:rPr>
+        <w:t xml:space="preserve">Formation of new </w:t>
+      </w:r>
+      <w:r>
+        <w:rPr>
+          <w:b/>
+        </w:rPr>
+        <w:lastRenderedPageBreak/>
+        <w:t>chromatin domains determines pathogenicity of genomic duplications</w:t>
       </w:r>
       <w:r>
         <w:t xml:space="preserve">. </w:t>
@@ -6588,13 +5500,7 @@
           <w:rPr>
             <w:rStyle w:val="Hyperlink"/>
           </w:rPr>
-          <w:t>10.103</w:t>
-        </w:r>
-        <w:r>
-          <w:rPr>
-            <w:rStyle w:val="Hyperlink"/>
-          </w:rPr>
-          <w:t>8/nature19800</w:t>
+          <w:t>10.1038/nature19800</w:t>
         </w:r>
       </w:hyperlink>
       <w:r>
@@ -6609,7 +5515,6 @@
       <w:bookmarkStart w:id="42" w:name="ref-hnisz2016activation"/>
       <w:bookmarkEnd w:id="41"/>
       <w:r>
-        <w:lastRenderedPageBreak/>
         <w:t xml:space="preserve">7. Hnisz D, Weintraub AS, Day DS, Valton A-L, Bak RO, Li CH, Goldmann J, Lajoie BR, Fan ZP, Sigova AA, others: </w:t>
       </w:r>
       <w:r>
@@ -6648,10 +5553,7 @@
       <w:bookmarkStart w:id="43" w:name="ref-taberlay2016three"/>
       <w:bookmarkEnd w:id="42"/>
       <w:r>
-        <w:t>8. Taberlay PC, Achinger-Kaw</w:t>
-      </w:r>
-      <w:r>
-        <w:t xml:space="preserve">ecka J, Lun AT, Buske FA, Sabir K, Gould CM, Zotenko E, Bert SA, Giles KA, Bauer DC, others: </w:t>
+        <w:t xml:space="preserve">8. Taberlay PC, Achinger-Kawecka J, Lun AT, Buske FA, Sabir K, Gould CM, Zotenko E, Bert SA, Giles KA, Bauer DC, others: </w:t>
       </w:r>
       <w:r>
         <w:rPr>
@@ -6689,10 +5591,7 @@
       <w:bookmarkStart w:id="44" w:name="ref-lupianez2016breaking"/>
       <w:bookmarkEnd w:id="43"/>
       <w:r>
-        <w:t>9. L</w:t>
-      </w:r>
-      <w:r>
-        <w:t xml:space="preserve">upiáñez DG, Spielmann M, Mundlos S: </w:t>
+        <w:t xml:space="preserve">9. Lupiáñez DG, Spielmann M, Mundlos S: </w:t>
       </w:r>
       <w:r>
         <w:rPr>
@@ -6730,10 +5629,7 @@
       <w:bookmarkStart w:id="45" w:name="ref-Sun:2018aa"/>
       <w:bookmarkEnd w:id="44"/>
       <w:r>
-        <w:t>10. Sun JH, Zhou L, Emerson DJ, Phyo SA, Titus KR, Gong W, Gilgenast TG, Beagan JA, Davidson BL, Tassone F, Phil</w:t>
-      </w:r>
-      <w:r>
-        <w:t xml:space="preserve">lips-Cremins JE: </w:t>
+        <w:t xml:space="preserve">10. Sun JH, Zhou L, Emerson DJ, Phyo SA, Titus KR, Gong W, Gilgenast TG, Beagan JA, Davidson BL, Tassone F, Phillips-Cremins JE: </w:t>
       </w:r>
       <w:r>
         <w:rPr>
@@ -6782,10 +5678,7 @@
       <w:bookmarkStart w:id="46" w:name="ref-Meaburn:2007aa"/>
       <w:bookmarkEnd w:id="45"/>
       <w:r>
-        <w:t>11. Meaburn KJ, Cabuy E, Bonne G, Lev</w:t>
-      </w:r>
-      <w:r>
-        <w:t xml:space="preserve">y N, Morris GE, Novelli G, Kill IR, Bridger JM: </w:t>
+        <w:t xml:space="preserve">11. Meaburn KJ, Cabuy E, Bonne G, Levy N, Morris GE, Novelli G, Kill IR, Bridger JM: </w:t>
       </w:r>
       <w:r>
         <w:rPr>
@@ -6921,6 +5814,7 @@
       <w:bookmarkStart w:id="49" w:name="ref-Ay:2014aa"/>
       <w:bookmarkEnd w:id="48"/>
       <w:r>
+        <w:lastRenderedPageBreak/>
         <w:t xml:space="preserve">14. Ay F, Bailey TL, Noble WS: </w:t>
       </w:r>
       <w:r>
@@ -6970,11 +5864,7 @@
       <w:bookmarkStart w:id="50" w:name="ref-Heinz:2010aa"/>
       <w:bookmarkEnd w:id="49"/>
       <w:r>
-        <w:lastRenderedPageBreak/>
-        <w:t>15. Heinz S, Benner C, Spann N</w:t>
-      </w:r>
-      <w:r>
-        <w:t xml:space="preserve">, Bertolino E, Lin YC, Laslo P, Cheng JX, Murre C, Singh H, Glass CK: </w:t>
+        <w:t xml:space="preserve">15. Heinz S, Benner C, Spann N, Bertolino E, Lin YC, Laslo P, Cheng JX, Murre C, Singh H, Glass CK: </w:t>
       </w:r>
       <w:r>
         <w:rPr>
@@ -7041,10 +5931,7 @@
         <w:t>bioRxiv</w:t>
       </w:r>
       <w:r>
-        <w:t xml:space="preserve"> 2019,:</w:t>
-      </w:r>
-      <w:r>
-        <w:t>739698.</w:t>
+        <w:t xml:space="preserve"> 2019,:739698.</w:t>
       </w:r>
     </w:p>
     <w:p>
@@ -7093,10 +5980,7 @@
         <w:t>Formation of chromosomal domains by loop extrusion</w:t>
       </w:r>
       <w:r>
-        <w:t>.</w:t>
-      </w:r>
-      <w:r>
-        <w:t xml:space="preserve"> </w:t>
+        <w:t xml:space="preserve">. </w:t>
       </w:r>
       <w:r>
         <w:rPr>
@@ -7169,13 +6053,7 @@
         <w:rPr>
           <w:b/>
         </w:rPr>
-        <w:t>Recent evidence that tads and ch</w:t>
-      </w:r>
-      <w:r>
-        <w:rPr>
-          <w:b/>
-        </w:rPr>
-        <w:t>romatin loops are dynamic structures</w:t>
+        <w:t>Recent evidence that tads and chromatin loops are dynamic structures</w:t>
       </w:r>
       <w:r>
         <w:t xml:space="preserve">. </w:t>
@@ -7213,13 +6091,7 @@
         <w:rPr>
           <w:b/>
         </w:rPr>
-        <w:t xml:space="preserve">Chromatin extrusion explains key features of loop and domain formation in </w:t>
-      </w:r>
-      <w:r>
-        <w:rPr>
-          <w:b/>
-        </w:rPr>
-        <w:t>wild-type and engineered genomes</w:t>
+        <w:t>Chromatin extrusion explains key features of loop and domain formation in wild-type and engineered genomes</w:t>
       </w:r>
       <w:r>
         <w:t xml:space="preserve">. </w:t>
@@ -7251,6 +6123,7 @@
       <w:bookmarkStart w:id="57" w:name="ref-alipour2012self"/>
       <w:bookmarkEnd w:id="56"/>
       <w:r>
+        <w:lastRenderedPageBreak/>
         <w:t xml:space="preserve">22. Alipour E, Marko JF: </w:t>
       </w:r>
       <w:r>
@@ -7289,7 +6162,6 @@
       <w:bookmarkStart w:id="58" w:name="ref-Mirny:2019aa"/>
       <w:bookmarkEnd w:id="57"/>
       <w:r>
-        <w:lastRenderedPageBreak/>
         <w:t xml:space="preserve">23. Mirny LA, Imakaev M, Abdennur N: </w:t>
       </w:r>
       <w:r>
@@ -7339,10 +6211,7 @@
       <w:bookmarkStart w:id="59" w:name="ref-Davidson:2019aa"/>
       <w:bookmarkEnd w:id="58"/>
       <w:r>
-        <w:t xml:space="preserve">24. Davidson IF, Bauer B, Goetz </w:t>
-      </w:r>
-      <w:r>
-        <w:t xml:space="preserve">D, Tang W, Wutz G, Peters J-M: </w:t>
+        <w:t xml:space="preserve">24. Davidson IF, Bauer B, Goetz D, Tang W, Wutz G, Peters J-M: </w:t>
       </w:r>
       <w:r>
         <w:rPr>
@@ -7397,13 +6266,7 @@
         <w:rPr>
           <w:b/>
         </w:rPr>
-        <w:t>Joint an</w:t>
-      </w:r>
-      <w:r>
-        <w:rPr>
-          <w:b/>
-        </w:rPr>
-        <w:t>notation of chromatin state and chromatin conformation reveals relationships among domain types and identifies domains of cell-type-specific expression</w:t>
+        <w:t>Joint annotation of chromatin state and chromatin conformation reveals relationships among domain types and identifies domains of cell-type-specific expression</w:t>
       </w:r>
       <w:r>
         <w:t xml:space="preserve">. </w:t>
@@ -7435,10 +6298,7 @@
       <w:bookmarkStart w:id="61" w:name="ref-mendoza2009genome"/>
       <w:bookmarkEnd w:id="60"/>
       <w:r>
-        <w:t xml:space="preserve">26. Mendoza-Vargas A, Olvera L, Olvera M, Grande R, Vega-Alvarado L, </w:t>
-      </w:r>
-      <w:r>
-        <w:t xml:space="preserve">Taboada B, Jimenez-Jacinto V, Salgado H, Juárez K, Contreras-Moreira B, others: </w:t>
+        <w:t xml:space="preserve">26. Mendoza-Vargas A, Olvera L, Olvera M, Grande R, Vega-Alvarado L, Taboada B, Jimenez-Jacinto V, Salgado H, Juárez K, Contreras-Moreira B, others: </w:t>
       </w:r>
       <w:r>
         <w:rPr>
@@ -7476,10 +6336,7 @@
       <w:bookmarkStart w:id="62" w:name="ref-bonev2017multiscale"/>
       <w:bookmarkEnd w:id="61"/>
       <w:r>
-        <w:t>27. Bonev B, Cohen NM, Szabo Q, Fr</w:t>
-      </w:r>
-      <w:r>
-        <w:t xml:space="preserve">itsch L, Papadopoulos GL, Lubling Y, Xu X, Lv X, Hugnot J-P, Tanay A, others: </w:t>
+        <w:t xml:space="preserve">27. Bonev B, Cohen NM, Szabo Q, Fritsch L, Papadopoulos GL, Lubling Y, Xu X, Lv X, Hugnot J-P, Tanay A, others: </w:t>
       </w:r>
       <w:r>
         <w:rPr>
@@ -7523,13 +6380,7 @@
         <w:rPr>
           <w:b/>
         </w:rPr>
-        <w:t>Overview of random forest methodology an</w:t>
-      </w:r>
-      <w:r>
-        <w:rPr>
-          <w:b/>
-        </w:rPr>
-        <w:t>d practical guidance with emphasis on computational biology and bioinformatics</w:t>
+        <w:t>Overview of random forest methodology and practical guidance with emphasis on computational biology and bioinformatics</w:t>
       </w:r>
       <w:r>
         <w:t xml:space="preserve">. </w:t>
@@ -7567,13 +6418,7 @@
         <w:rPr>
           <w:b/>
         </w:rPr>
-        <w:t>Juicer provid</w:t>
-      </w:r>
-      <w:r>
-        <w:rPr>
-          <w:b/>
-        </w:rPr>
-        <w:t>es a one-click system for analyzing loop-resolution hi-c experiments</w:t>
+        <w:t>Juicer provides a one-click system for analyzing loop-resolution hi-c experiments</w:t>
       </w:r>
       <w:r>
         <w:t xml:space="preserve">. </w:t>
@@ -7621,13 +6466,7 @@
         <w:rPr>
           <w:i/>
         </w:rPr>
-        <w:t>IEEE Transactions on Knowledge and Dat</w:t>
-      </w:r>
-      <w:r>
-        <w:rPr>
-          <w:i/>
-        </w:rPr>
-        <w:t>a Engineering</w:t>
+        <w:t>IEEE Transactions on Knowledge and Data Engineering</w:t>
       </w:r>
       <w:r>
         <w:t xml:space="preserve"> 2011, </w:t>
@@ -7694,13 +6533,7 @@
         <w:rPr>
           <w:b/>
         </w:rPr>
-        <w:t xml:space="preserve">SMOTE: Synthetic minority </w:t>
-      </w:r>
-      <w:r>
-        <w:rPr>
-          <w:b/>
-        </w:rPr>
-        <w:t>over-sampling technique</w:t>
+        <w:t>SMOTE: Synthetic minority over-sampling technique</w:t>
       </w:r>
       <w:r>
         <w:t xml:space="preserve">. </w:t>
@@ -7781,10 +6614,7 @@
       <w:bookmarkStart w:id="69" w:name="ref-krefting2018evolutionary"/>
       <w:bookmarkEnd w:id="68"/>
       <w:r>
-        <w:t>34. Krefting J, Andra</w:t>
-      </w:r>
-      <w:r>
-        <w:t xml:space="preserve">de-Navarro MA, Ibn-Salem J: </w:t>
+        <w:t xml:space="preserve">34. Krefting J, Andrade-Navarro MA, Ibn-Salem J: </w:t>
       </w:r>
       <w:r>
         <w:rPr>
@@ -7822,10 +6652,7 @@
       <w:bookmarkStart w:id="70" w:name="ref-sexton2012three"/>
       <w:bookmarkEnd w:id="69"/>
       <w:r>
-        <w:t>35. Sexton T, Yaffe E, Kenigsberg E, Bantignies F, Leblanc B, Hoichman M, Parrinello H, Tanay A</w:t>
-      </w:r>
-      <w:r>
-        <w:t xml:space="preserve">, Cavalli G: </w:t>
+        <w:t xml:space="preserve">35. Sexton T, Yaffe E, Kenigsberg E, Bantignies F, Leblanc B, Hoichman M, Parrinello H, Tanay A, Cavalli G: </w:t>
       </w:r>
       <w:r>
         <w:rPr>
@@ -7869,13 +6696,7 @@
         <w:rPr>
           <w:b/>
         </w:rPr>
-        <w:t>Juicebox provides a visualization system for h</w:t>
-      </w:r>
-      <w:r>
-        <w:rPr>
-          <w:b/>
-        </w:rPr>
-        <w:t>i-c contact maps with unlimited zoom</w:t>
+        <w:t>Juicebox provides a visualization system for hi-c contact maps with unlimited zoom</w:t>
       </w:r>
       <w:r>
         <w:t xml:space="preserve">. </w:t>
@@ -7946,10 +6767,7 @@
       <w:bookmarkEnd w:id="72"/>
       <w:r>
         <w:lastRenderedPageBreak/>
-        <w:t xml:space="preserve">38. Moore BL, Aitken S, </w:t>
-      </w:r>
-      <w:r>
-        <w:t xml:space="preserve">Semple CA: </w:t>
+        <w:t xml:space="preserve">38. Moore BL, Aitken S, Semple CA: </w:t>
       </w:r>
       <w:r>
         <w:rPr>
@@ -7998,10 +6816,7 @@
       <w:bookmarkStart w:id="74" w:name="ref-Al-Bkhetan:2018aa"/>
       <w:bookmarkEnd w:id="73"/>
       <w:r>
-        <w:t>39. Al Bkhetan</w:t>
-      </w:r>
-      <w:r>
-        <w:t xml:space="preserve"> Z, Plewczynski D: </w:t>
+        <w:t xml:space="preserve">39. Al Bkhetan Z, Plewczynski D: </w:t>
       </w:r>
       <w:r>
         <w:rPr>
@@ -8050,10 +6865,7 @@
       <w:bookmarkStart w:id="75" w:name="ref-kai2018predicting"/>
       <w:bookmarkEnd w:id="74"/>
       <w:r>
-        <w:t xml:space="preserve">40. Kai Y, Andricovich J, Zeng Z, Zhu </w:t>
-      </w:r>
-      <w:r>
-        <w:t xml:space="preserve">J, Tzatsos A, Peng W: </w:t>
+        <w:t xml:space="preserve">40. Kai Y, Andricovich J, Zeng Z, Zhu J, Tzatsos A, Peng W: </w:t>
       </w:r>
       <w:r>
         <w:rPr>
@@ -8106,13 +6918,7 @@
         <w:rPr>
           <w:i/>
         </w:rPr>
-        <w:t>Journ</w:t>
-      </w:r>
-      <w:r>
-        <w:rPr>
-          <w:i/>
-        </w:rPr>
-        <w:t>al of Molecular Biology</w:t>
+        <w:t>Journal of Molecular Biology</w:t>
       </w:r>
       <w:r>
         <w:t xml:space="preserve"> 2020, </w:t>
@@ -8150,13 +6956,7 @@
         <w:rPr>
           <w:i/>
         </w:rPr>
-        <w:t>Natu</w:t>
-      </w:r>
-      <w:r>
-        <w:rPr>
-          <w:i/>
-        </w:rPr>
-        <w:t>re</w:t>
+        <w:t>Nature</w:t>
       </w:r>
       <w:r>
         <w:t xml:space="preserve"> 2017, </w:t>
@@ -8277,10 +7077,7 @@
       <w:bookmarkStart w:id="80" w:name="ref-fraser2015hierarchical"/>
       <w:bookmarkEnd w:id="79"/>
       <w:r>
-        <w:t>45. Fraser J, Ferrai C, Chiariello AM, Schueler M, Rito T, Laudanno G, Barbieri M, M</w:t>
-      </w:r>
-      <w:r>
-        <w:t xml:space="preserve">oore BL, Kraemer DC, Aitken S, others: </w:t>
+        <w:t xml:space="preserve">45. Fraser J, Ferrai C, Chiariello AM, Schueler M, Rito T, Laudanno G, Barbieri M, Moore BL, Kraemer DC, Aitken S, others: </w:t>
       </w:r>
       <w:r>
         <w:rPr>
@@ -8319,10 +7116,7 @@
       <w:bookmarkEnd w:id="80"/>
       <w:r>
         <w:lastRenderedPageBreak/>
-        <w:t xml:space="preserve">46. Harrold CL, Gosden ME, Hanssen LLP, Stolper RJ, Downes </w:t>
-      </w:r>
-      <w:r>
-        <w:t xml:space="preserve">DJ, Telenius JM, Biggs D, Preece C, Alghadban S, Sharpe JA, Davies B, Sloane-Stanley JA, Kassouf MT, Hughes JR, Higgs DR: </w:t>
+        <w:t xml:space="preserve">46. Harrold CL, Gosden ME, Hanssen LLP, Stolper RJ, Downes DJ, Telenius JM, Biggs D, Preece C, Alghadban S, Sharpe JA, Davies B, Sloane-Stanley JA, Kassouf MT, Hughes JR, Higgs DR: </w:t>
       </w:r>
       <w:r>
         <w:rPr>
@@ -8373,10 +7167,7 @@
       <w:bookmarkStart w:id="82" w:name="ref-Stunnenberg:2016aa"/>
       <w:bookmarkEnd w:id="81"/>
       <w:r>
-        <w:t xml:space="preserve">47. Stunnenberg </w:t>
-      </w:r>
-      <w:r>
-        <w:t xml:space="preserve">HG, International Human Epigenome Consortium, Hirst M: </w:t>
+        <w:t xml:space="preserve">47. Stunnenberg HG, International Human Epigenome Consortium, Hirst M: </w:t>
       </w:r>
       <w:r>
         <w:rPr>
@@ -8410,13 +7201,7 @@
           <w:rPr>
             <w:rStyle w:val="Hyperlink"/>
           </w:rPr>
-          <w:t>10.1016/j.cel</w:t>
-        </w:r>
-        <w:r>
-          <w:rPr>
-            <w:rStyle w:val="Hyperlink"/>
-          </w:rPr>
-          <w:t>l.2016.11.007</w:t>
+          <w:t>10.1016/j.cell.2016.11.007</w:t>
         </w:r>
       </w:hyperlink>
       <w:r>
@@ -8480,10 +7265,7 @@
       <w:bookmarkStart w:id="84" w:name="ref-Tyner:2017aa"/>
       <w:bookmarkEnd w:id="83"/>
       <w:r>
-        <w:t>49. Tyner C, Barber GP, Casper J, Clawson H, Diekhans M, Eisenhart C, Fischer CM, Gibson D, Gonzalez JN, Guruvadoo L, Haeussler M, Heitner S, Hinrichs AS, Karolchik D, Lee BT, Lee CM, Nejad P, Raney BJ, Rosenbloom KR, Speir ML</w:t>
-      </w:r>
-      <w:r>
-        <w:t xml:space="preserve">, Villarreal C, Vivian J, Zweig AS, Haussler D, Kuhn RM, Kent WJ: </w:t>
+        <w:t xml:space="preserve">49. Tyner C, Barber GP, Casper J, Clawson H, Diekhans M, Eisenhart C, Fischer CM, Gibson D, Gonzalez JN, Guruvadoo L, Haeussler M, Heitner S, Hinrichs AS, Karolchik D, Lee BT, Lee CM, Nejad P, Raney BJ, Rosenbloom KR, Speir ML, Villarreal C, Vivian J, Zweig AS, Haussler D, Kuhn RM, Kent WJ: </w:t>
       </w:r>
       <w:r>
         <w:rPr>
@@ -8596,13 +7378,7 @@
         <w:rPr>
           <w:b/>
         </w:rPr>
-        <w:t>Insulator function and topological domain border strength scale with architectural</w:t>
-      </w:r>
-      <w:r>
-        <w:rPr>
-          <w:b/>
-        </w:rPr>
-        <w:t xml:space="preserve"> protein occupancy</w:t>
+        <w:t>Insulator function and topological domain border strength scale with architectural protein occupancy</w:t>
       </w:r>
       <w:r>
         <w:t xml:space="preserve">. </w:t>
@@ -8673,10 +7449,7 @@
       <w:bookmarkStart w:id="89" w:name="ref-ramirez2016deeptools"/>
       <w:bookmarkEnd w:id="88"/>
       <w:r>
-        <w:t>54. Ramirez F, Ryan DP, Gruning B, Bhardwaj V, Kilpert F, Richter AS, He</w:t>
-      </w:r>
-      <w:r>
-        <w:t xml:space="preserve">yne S, Dundar F, Manke T: </w:t>
+        <w:t xml:space="preserve">54. Ramirez F, Ryan DP, Gruning B, Bhardwaj V, Kilpert F, Richter AS, Heyne S, Dundar F, Manke T: </w:t>
       </w:r>
       <w:r>
         <w:rPr>

</xml_diff>

<commit_message>
relabeled additional file titles
</commit_message>
<xml_diff>
--- a/BMC_Genome_Biology_submission/manuscript/manuscript.docx
+++ b/BMC_Genome_Biology_submission/manuscript/manuscript.docx
@@ -4656,6 +4656,12 @@
         <w:rPr>
           <w:b/>
         </w:rPr>
+        <w:t xml:space="preserve">Additional File 1: </w:t>
+      </w:r>
+      <w:r>
+        <w:rPr>
+          <w:b/>
+        </w:rPr>
         <w:t>Arrowhead Script.</w:t>
       </w:r>
       <w:r>
@@ -4670,6 +4676,24 @@
         <w:rPr>
           <w:b/>
         </w:rPr>
+        <w:t xml:space="preserve">Additional File </w:t>
+      </w:r>
+      <w:r>
+        <w:rPr>
+          <w:b/>
+        </w:rPr>
+        <w:t>2</w:t>
+      </w:r>
+      <w:r>
+        <w:rPr>
+          <w:b/>
+        </w:rPr>
+        <w:t xml:space="preserve">: </w:t>
+      </w:r>
+      <w:r>
+        <w:rPr>
+          <w:b/>
+        </w:rPr>
         <w:t>Table S1.</w:t>
       </w:r>
       <w:r>
@@ -4684,6 +4708,24 @@
         <w:rPr>
           <w:b/>
         </w:rPr>
+        <w:t xml:space="preserve">Additional File </w:t>
+      </w:r>
+      <w:r>
+        <w:rPr>
+          <w:b/>
+        </w:rPr>
+        <w:t>3</w:t>
+      </w:r>
+      <w:r>
+        <w:rPr>
+          <w:b/>
+        </w:rPr>
+        <w:t xml:space="preserve">: </w:t>
+      </w:r>
+      <w:r>
+        <w:rPr>
+          <w:b/>
+        </w:rPr>
         <w:t>Table S2.</w:t>
       </w:r>
       <w:r>
@@ -4698,6 +4740,24 @@
         <w:rPr>
           <w:b/>
         </w:rPr>
+        <w:t xml:space="preserve">Additional File </w:t>
+      </w:r>
+      <w:r>
+        <w:rPr>
+          <w:b/>
+        </w:rPr>
+        <w:t>4</w:t>
+      </w:r>
+      <w:r>
+        <w:rPr>
+          <w:b/>
+        </w:rPr>
+        <w:t xml:space="preserve">: </w:t>
+      </w:r>
+      <w:r>
+        <w:rPr>
+          <w:b/>
+        </w:rPr>
         <w:t>Table S3.</w:t>
       </w:r>
       <w:r>
@@ -4712,6 +4772,24 @@
         <w:rPr>
           <w:b/>
         </w:rPr>
+        <w:t xml:space="preserve">Additional File </w:t>
+      </w:r>
+      <w:r>
+        <w:rPr>
+          <w:b/>
+        </w:rPr>
+        <w:t>5</w:t>
+      </w:r>
+      <w:r>
+        <w:rPr>
+          <w:b/>
+        </w:rPr>
+        <w:t xml:space="preserve">: </w:t>
+      </w:r>
+      <w:r>
+        <w:rPr>
+          <w:b/>
+        </w:rPr>
         <w:t>Figure S1. The log_2 transformation of genomic distances normalizes their distributions.</w:t>
       </w:r>
       <w:r>
@@ -4726,14 +4804,32 @@
         <w:rPr>
           <w:b/>
         </w:rPr>
+        <w:t xml:space="preserve">Additional File </w:t>
+      </w:r>
+      <w:r>
+        <w:rPr>
+          <w:b/>
+        </w:rPr>
+        <w:t>6</w:t>
+      </w:r>
+      <w:r>
+        <w:rPr>
+          <w:b/>
+        </w:rPr>
+        <w:t xml:space="preserve">: </w:t>
+      </w:r>
+      <w:r>
+        <w:rPr>
+          <w:b/>
+        </w:rPr>
         <w:t>Figure S2. Determining optimal data level characteristics for building TAD boundary region prediction models on K562.</w:t>
       </w:r>
       <w:r>
-        <w:t xml:space="preserve"> (A) Averaged balanced accuracies are compared across </w:t>
+        <w:t xml:space="preserve"> (A) Averaged balanced accuracies are </w:t>
       </w:r>
       <w:r>
         <w:lastRenderedPageBreak/>
-        <w:t>resolution, within each predictor-type: Signal, OC, OP, and Distance, and across resampling techniques: no resampling (None; red), random over-sampling (ROS; green), random under-sampling (RUS; blue), and synthetic minority over-sampling (SMOTE; purple) when using Arrowhead ground truth boundaries for K562. (B) Averaged balanced accuracies are compared for GM12878 and (C) K562 within each predictor-type: Signal, OC, OP, and Distance, and across resampling technique: no resampling (None; red), random over-sampling (ROS; green), random under-sampling (RUS; blue), and synthetic minority over-sampling (SMOTE; purple). Error bars indicate standard deviation away from the mean performance across each holdout chromosome used for testing.</w:t>
+        <w:t>compared across resolution, within each predictor-type: Signal, OC, OP, and Distance, and across resampling techniques: no resampling (None; red), random over-sampling (ROS; green), random under-sampling (RUS; blue), and synthetic minority over-sampling (SMOTE; purple) when using Arrowhead ground truth boundaries for K562. (B) Averaged balanced accuracies are compared for GM12878 and (C) K562 within each predictor-type: Signal, OC, OP, and Distance, and across resampling technique: no resampling (None; red), random over-sampling (ROS; green), random under-sampling (RUS; blue), and synthetic minority over-sampling (SMOTE; purple). Error bars indicate standard deviation away from the mean performance across each holdout chromosome used for testing.</w:t>
       </w:r>
     </w:p>
     <w:p>
@@ -4744,6 +4840,24 @@
         <w:rPr>
           <w:b/>
         </w:rPr>
+        <w:t xml:space="preserve">Additional File </w:t>
+      </w:r>
+      <w:r>
+        <w:rPr>
+          <w:b/>
+        </w:rPr>
+        <w:t>7</w:t>
+      </w:r>
+      <w:r>
+        <w:rPr>
+          <w:b/>
+        </w:rPr>
+        <w:t xml:space="preserve">: </w:t>
+      </w:r>
+      <w:r>
+        <w:rPr>
+          <w:b/>
+        </w:rPr>
         <w:t>Figure S3. SMC3, RAD21, CTCF, and ZNF143 transcription factors accurately predict TAD and loop boundaries in K562.</w:t>
       </w:r>
       <w:r>
@@ -4758,6 +4872,24 @@
         <w:rPr>
           <w:b/>
         </w:rPr>
+        <w:t xml:space="preserve">Additional File </w:t>
+      </w:r>
+      <w:r>
+        <w:rPr>
+          <w:b/>
+        </w:rPr>
+        <w:t>8</w:t>
+      </w:r>
+      <w:r>
+        <w:rPr>
+          <w:b/>
+        </w:rPr>
+        <w:t xml:space="preserve">: </w:t>
+      </w:r>
+      <w:r>
+        <w:rPr>
+          <w:b/>
+        </w:rPr>
         <w:t xml:space="preserve">Figure S4. Pseudocode of the </w:t>
       </w:r>
       <w:r>
@@ -4783,6 +4915,24 @@
           <w:b/>
         </w:rPr>
         <w:lastRenderedPageBreak/>
+        <w:t xml:space="preserve">Additional File </w:t>
+      </w:r>
+      <w:r>
+        <w:rPr>
+          <w:b/>
+        </w:rPr>
+        <w:t>9</w:t>
+      </w:r>
+      <w:r>
+        <w:rPr>
+          <w:b/>
+        </w:rPr>
+        <w:t xml:space="preserve">: </w:t>
+      </w:r>
+      <w:r>
+        <w:rPr>
+          <w:b/>
+        </w:rPr>
         <w:t>Table S4.</w:t>
       </w:r>
       <w:r>
@@ -4806,6 +4956,24 @@
         <w:rPr>
           <w:b/>
         </w:rPr>
+        <w:t xml:space="preserve">Additional File </w:t>
+      </w:r>
+      <w:r>
+        <w:rPr>
+          <w:b/>
+        </w:rPr>
+        <w:t>10</w:t>
+      </w:r>
+      <w:r>
+        <w:rPr>
+          <w:b/>
+        </w:rPr>
+        <w:t xml:space="preserve">: </w:t>
+      </w:r>
+      <w:r>
+        <w:rPr>
+          <w:b/>
+        </w:rPr>
         <w:t xml:space="preserve">Figure S5. </w:t>
       </w:r>
       <w:r>
@@ -4851,6 +5019,24 @@
         <w:rPr>
           <w:b/>
         </w:rPr>
+        <w:t xml:space="preserve">Additional File </w:t>
+      </w:r>
+      <w:r>
+        <w:rPr>
+          <w:b/>
+        </w:rPr>
+        <w:t>11</w:t>
+      </w:r>
+      <w:r>
+        <w:rPr>
+          <w:b/>
+        </w:rPr>
+        <w:t xml:space="preserve">: </w:t>
+      </w:r>
+      <w:r>
+        <w:rPr>
+          <w:b/>
+        </w:rPr>
         <w:t xml:space="preserve">Figure S6. </w:t>
       </w:r>
       <w:r>
@@ -4887,6 +5073,24 @@
         <w:rPr>
           <w:b/>
         </w:rPr>
+        <w:t>Additional File 1</w:t>
+      </w:r>
+      <w:r>
+        <w:rPr>
+          <w:b/>
+        </w:rPr>
+        <w:t>2</w:t>
+      </w:r>
+      <w:r>
+        <w:rPr>
+          <w:b/>
+        </w:rPr>
+        <w:t xml:space="preserve">: </w:t>
+      </w:r>
+      <w:r>
+        <w:rPr>
+          <w:b/>
+        </w:rPr>
         <w:t xml:space="preserve">Figure S7. </w:t>
       </w:r>
       <w:r>
@@ -4923,6 +5127,25 @@
         <w:rPr>
           <w:b/>
         </w:rPr>
+        <w:lastRenderedPageBreak/>
+        <w:t>Additional File 1</w:t>
+      </w:r>
+      <w:r>
+        <w:rPr>
+          <w:b/>
+        </w:rPr>
+        <w:t>3</w:t>
+      </w:r>
+      <w:r>
+        <w:rPr>
+          <w:b/>
+        </w:rPr>
+        <w:t xml:space="preserve">: </w:t>
+      </w:r>
+      <w:r>
+        <w:rPr>
+          <w:b/>
+        </w:rPr>
         <w:t xml:space="preserve">Figure S8. </w:t>
       </w:r>
       <w:r>
@@ -4939,11 +5162,7 @@
         <w:t xml:space="preserve"> boundaries are spatially closer to known molecular drivers of 3D chromatin.</w:t>
       </w:r>
       <w:r>
-        <w:t xml:space="preserve"> Boxplots comparing the log2 genomic distance distributions from predicted and called boundaries to the nearest (A) GM12878-specific and (B) K562-specific CTCF, RAD21, </w:t>
-      </w:r>
-      <w:r>
-        <w:lastRenderedPageBreak/>
-        <w:t>SMC3, and ZNF143 transcription factor binding sites. p-values are derived from the Wilcoxon Rank Sum test.</w:t>
+        <w:t xml:space="preserve"> Boxplots comparing the log2 genomic distance distributions from predicted and called boundaries to the nearest (A) GM12878-specific and (B) K562-specific CTCF, RAD21, SMC3, and ZNF143 transcription factor binding sites. p-values are derived from the Wilcoxon Rank Sum test.</w:t>
       </w:r>
     </w:p>
     <w:p>
@@ -4954,6 +5173,24 @@
         <w:rPr>
           <w:b/>
         </w:rPr>
+        <w:t>Additional File 1</w:t>
+      </w:r>
+      <w:r>
+        <w:rPr>
+          <w:b/>
+        </w:rPr>
+        <w:t>4</w:t>
+      </w:r>
+      <w:r>
+        <w:rPr>
+          <w:b/>
+        </w:rPr>
+        <w:t xml:space="preserve">: </w:t>
+      </w:r>
+      <w:r>
+        <w:rPr>
+          <w:b/>
+        </w:rPr>
         <w:t xml:space="preserve">Figure S9. The agreement between </w:t>
       </w:r>
       <w:r>
@@ -4981,6 +5218,24 @@
         <w:rPr>
           <w:b/>
         </w:rPr>
+        <w:t>Additional File 1</w:t>
+      </w:r>
+      <w:r>
+        <w:rPr>
+          <w:b/>
+        </w:rPr>
+        <w:t>5</w:t>
+      </w:r>
+      <w:r>
+        <w:rPr>
+          <w:b/>
+        </w:rPr>
+        <w:t xml:space="preserve">: </w:t>
+      </w:r>
+      <w:r>
+        <w:rPr>
+          <w:b/>
+        </w:rPr>
         <w:t xml:space="preserve">Figure S10. Pre-trained </w:t>
       </w:r>
       <w:r>
@@ -5008,6 +5263,24 @@
         <w:rPr>
           <w:b/>
         </w:rPr>
+        <w:t>Additional File 1</w:t>
+      </w:r>
+      <w:r>
+        <w:rPr>
+          <w:b/>
+        </w:rPr>
+        <w:t>6</w:t>
+      </w:r>
+      <w:r>
+        <w:rPr>
+          <w:b/>
+        </w:rPr>
+        <w:t xml:space="preserve">: </w:t>
+      </w:r>
+      <w:r>
+        <w:rPr>
+          <w:b/>
+        </w:rPr>
         <w:t>Table S5.</w:t>
       </w:r>
       <w:r>
@@ -5018,6 +5291,24 @@
       <w:pPr>
         <w:pStyle w:val="BodyText"/>
       </w:pPr>
+      <w:r>
+        <w:rPr>
+          <w:b/>
+        </w:rPr>
+        <w:t>Additional File 1</w:t>
+      </w:r>
+      <w:r>
+        <w:rPr>
+          <w:b/>
+        </w:rPr>
+        <w:t>7</w:t>
+      </w:r>
+      <w:r>
+        <w:rPr>
+          <w:b/>
+        </w:rPr>
+        <w:t xml:space="preserve">: </w:t>
+      </w:r>
       <w:r>
         <w:rPr>
           <w:b/>
@@ -5061,11 +5352,11 @@
         <w:t>preciseTAD</w:t>
       </w:r>
       <w:r>
-        <w:t xml:space="preserve">-predicted boundaries for different combinations of thresholds (t) and epsilon parameter values (eps). NE was calculated as the total number of ChIP-seq peaks that overlapped within a given flanked boundary, divided by the number of boundaries that were predicted, and averaged over the number of annotations included in the model. Data from </w:t>
+        <w:t xml:space="preserve">-predicted boundaries for different combinations of thresholds (t) and epsilon parameter values (eps). NE was calculated as the </w:t>
       </w:r>
       <w:r>
         <w:lastRenderedPageBreak/>
-        <w:t>GM12878 (A) and K562 (B) cell lines, chromosome 22, at 5kb resolution was used. Error bars indicate standard deviation from the mean.</w:t>
+        <w:t>total number of ChIP-seq peaks that overlapped within a given flanked boundary, divided by the number of boundaries that were predicted, and averaged over the number of annotations included in the model. Data from GM12878 (A) and K562 (B) cell lines, chromosome 22, at 5kb resolution was used. Error bars indicate standard deviation from the mean.</w:t>
       </w:r>
     </w:p>
     <w:p>

</xml_diff>